<commit_message>
added to documentation docx
</commit_message>
<xml_diff>
--- a/PewPew Paradise Dokumentáció.docx
+++ b/PewPew Paradise Dokumentáció.docx
@@ -194,25 +194,7 @@
         <w:rPr>
           <w:color w:val="000000" w:themeColor="text1"/>
         </w:rPr>
-        <w:t>A program célja, hogy egy gyerekek számára élvezhető játékot nyújtson és elért eredményeiket egy adatbázisban tárolja. Az</w:t>
-      </w:r>
-      <w:r>
-        <w:rPr>
-          <w:color w:val="000000" w:themeColor="text1"/>
-        </w:rPr>
-        <w:t xml:space="preserve"> előzetes</w:t>
-      </w:r>
-      <w:r>
-        <w:rPr>
-          <w:color w:val="000000" w:themeColor="text1"/>
-        </w:rPr>
-        <w:t xml:space="preserve"> eredmények mutatását lekérdezéseken keresztül </w:t>
-      </w:r>
-      <w:r>
-        <w:rPr>
-          <w:color w:val="000000" w:themeColor="text1"/>
-        </w:rPr>
-        <w:t>egy gombnyomással érhetik el a felhasználók.</w:t>
+        <w:t>A program célja, hogy egy gyerekek számára élvezhető játékot nyújtson és elért eredményeiket egy adatbázisban tárolja. Az előzetes eredmények mutatását lekérdezéseken keresztül egy gombnyomással érhetik el a felhasználók.</w:t>
       </w:r>
     </w:p>
     <w:p>
@@ -242,13 +224,7 @@
         <w:rPr>
           <w:color w:val="000000" w:themeColor="text1"/>
         </w:rPr>
-        <w:t xml:space="preserve">A program beolvassa az elkészített adatbázist és a hozzá készített design elemeket. A program betölt egy WPF ablakot, ami egy fő menüt tartalmaz. Ott gombok segítségével kiválaszthatjuk, hogy mit szeretnék elérni (2 játékmód, beállítások, segítség, ranglista, kilépés). Egy játékmód kiválasztásával </w:t>
-      </w:r>
-      <w:r>
-        <w:rPr>
-          <w:color w:val="000000" w:themeColor="text1"/>
-        </w:rPr>
-        <w:t>betölti a játszható karaktereket, ahol ki tudjuk választani, amivel játszani szeretnénk, illetve nevet tudunk adni magunknak, ami később a ranglistán jelenik meg. Ha elkezdjük a játékot egy pályát töltünk be megfelelő mennyiségű ellenséggel, illetve betöltjük a lövedékek és a gyümölcsök képeit. A játékos tud mozogni és le tudja lőni az ellenséget, aki utána egy véletlenszerű gyümölcsöt tölt be a helyén, amit a játékos pontokért tud gyűjteni. A pálya az ellenség halála után automatikusan változik és a teljesített pályák számával nehezedik a játék. Ha a játékos hozzáér egy ellenséghez 3-szor, akkor meghal. Ha minden játékos halott vége a játéknak, akkor a játéknak vége, az adatok betöltésre kerülnek az adatbázisba. További lehetőségek: a játék bármikor megállítható anélkül, hogy a játékos meghaljon, zene és effektek hangerejének állítása, adatbázis adatainak teljes törlése, ranglista megtekintése.</w:t>
+        <w:t>A program beolvassa az elkészített adatbázist és a hozzá készített design elemeket. A program betölt egy WPF ablakot, ami egy fő menüt tartalmaz. Ott gombok segítségével kiválaszthatjuk, hogy mit szeretnék elérni (2 játékmód, beállítások, segítség, ranglista, kilépés). Egy játékmód kiválasztásával betölti a játszható karaktereket, ahol ki tudjuk választani, amivel játszani szeretnénk, illetve nevet tudunk adni magunknak, ami később a ranglistán jelenik meg. Ha elkezdjük a játékot egy pályát töltünk be megfelelő mennyiségű ellenséggel, illetve betöltjük a lövedékek és a gyümölcsök képeit. A játékos tud mozogni és le tudja lőni az ellenséget, aki utána egy véletlenszerű gyümölcsöt tölt be a helyén, amit a játékos pontokért tud gyűjteni. A pálya az ellenség halála után automatikusan változik és a teljesített pályák számával nehezedik a játék. Ha a játékos hozzáér egy ellenséghez 3-szor, akkor meghal. Ha minden játékos halott vége a játéknak, akkor a játéknak vége, az adatok betöltésre kerülnek az adatbázisba. További lehetőségek: a játék bármikor megállítható anélkül, hogy a játékos meghaljon, zene és effektek hangerejének állítása, adatbázis adatainak teljes törlése, ranglista megtekintése.</w:t>
       </w:r>
     </w:p>
     <w:p>
@@ -274,19 +250,7 @@
         <w:rPr>
           <w:color w:val="000000" w:themeColor="text1"/>
         </w:rPr>
-        <w:t>Megvalósítási tervek: Pew</w:t>
-      </w:r>
-      <w:r>
-        <w:rPr>
-          <w:color w:val="000000" w:themeColor="text1"/>
-        </w:rPr>
-        <w:t>Pew</w:t>
-      </w:r>
-      <w:r>
-        <w:rPr>
-          <w:color w:val="000000" w:themeColor="text1"/>
-        </w:rPr>
-        <w:t xml:space="preserve"> Paradise RoadMap.docx</w:t>
+        <w:t>Megvalósítási tervek: PewPew Paradise RoadMap.docx</w:t>
       </w:r>
     </w:p>
     <w:p>
@@ -320,22 +284,517 @@
           <w:sz w:val="28"/>
           <w:szCs w:val="28"/>
         </w:rPr>
-        <w:t>AnimatorComponent</w:t>
-      </w:r>
+        <w:t>AnimatorComponent, SpriteAnimation és AnimationCollection:</w:t>
+      </w:r>
+      <w:r>
+        <w:rPr>
+          <w:color w:val="000000" w:themeColor="text1"/>
+          <w:sz w:val="28"/>
+          <w:szCs w:val="28"/>
+        </w:rPr>
+        <w:t xml:space="preserve"> </w:t>
+      </w:r>
+      <w:r>
+        <w:rPr>
+          <w:color w:val="00B0F0"/>
+          <w:sz w:val="28"/>
+          <w:szCs w:val="28"/>
+        </w:rPr>
+        <w:t>Peti</w:t>
+      </w:r>
+    </w:p>
+    <w:p>
+      <w:pPr>
+        <w:rPr>
+          <w:color w:val="000000" w:themeColor="text1"/>
+        </w:rPr>
+      </w:pPr>
+      <w:r>
+        <w:rPr>
+          <w:color w:val="000000" w:themeColor="text1"/>
+        </w:rPr>
+        <w:t>A Sprite-ok animációjához szükséges objektumok. A SpriteAnimation egy Vector2 szekvenciát tárol, melynek segítségével az AnimatorComponent a Sprite textúra atlaszából kiválasztja a megfelelő képkockát. Az AnimationCollection osztály példányaiban tároljuk a Sprite típusoknak szánt animációt. Egy AnimationCollection osztályt létrehozva az automatikusan eltárolja magát a „SpriteManager” egy statikus szótárában, a könnyebb elérés érdekében. Így az AnimatorComponent-nek csak a „SetAnimation” függvényét kell meghívnunk, melynek átadjuk a létrehozott animáció gyűjtemény nevét.</w:t>
+      </w:r>
+    </w:p>
+    <w:p>
+      <w:pPr>
+        <w:rPr>
+          <w:color w:val="000000" w:themeColor="text1"/>
+        </w:rPr>
+      </w:pPr>
+      <w:r>
+        <w:rPr>
+          <w:color w:val="000000" w:themeColor="text1"/>
+        </w:rPr>
+        <w:t>Tartalmaz még az AnimationCollection egy statikus „LoadAll” függvényt is, melyben betöltjük az összes animációt, amit a játékban használunk, a rendezettség érdekében.</w:t>
+      </w:r>
+    </w:p>
+    <w:p>
+      <w:pPr>
+        <w:rPr>
+          <w:color w:val="000000" w:themeColor="text1"/>
+        </w:rPr>
+      </w:pPr>
+      <w:r>
+        <w:rPr>
+          <w:color w:val="000000" w:themeColor="text1"/>
+        </w:rPr>
+        <w:t>Az animációknak beállíthatjuk a képkockasebességüket, és a prioritásukat is. A prioritás felel az animációk megfelelő lejátszásáról, egy már játszódó animációt csak egy magasabb prioritású írhat felül az AnimatorComponent „</w:t>
+      </w:r>
+      <w:r>
+        <w:rPr>
+          <w:color w:val="000000" w:themeColor="text1"/>
+        </w:rPr>
+        <w:t>PlayAnimation</w:t>
+      </w:r>
+      <w:r>
+        <w:rPr>
+          <w:color w:val="000000" w:themeColor="text1"/>
+        </w:rPr>
+        <w:t>” metódusát használva. Ezt a kikötést kikerülhetjük a „</w:t>
+      </w:r>
+      <w:r>
+        <w:rPr>
+          <w:color w:val="000000" w:themeColor="text1"/>
+        </w:rPr>
+        <w:t>ForcePlayAnimation</w:t>
+      </w:r>
+      <w:r>
+        <w:rPr>
+          <w:color w:val="000000" w:themeColor="text1"/>
+        </w:rPr>
+        <w:t>” metódussal, mely prioritástól függetlenül írja felül az animációt.</w:t>
+      </w:r>
+    </w:p>
+    <w:p>
+      <w:pPr>
+        <w:rPr>
+          <w:color w:val="000000" w:themeColor="text1"/>
+          <w:sz w:val="28"/>
+          <w:szCs w:val="28"/>
+        </w:rPr>
+      </w:pPr>
       <w:r>
         <w:rPr>
           <w:color w:val="63035C"/>
           <w:sz w:val="28"/>
           <w:szCs w:val="28"/>
         </w:rPr>
-        <w:t>, SpriteAnimation és AnimationCollection</w:t>
-      </w:r>
+        <w:t>PhysicsComponent és CollideComponent:</w:t>
+      </w:r>
+      <w:r>
+        <w:rPr>
+          <w:color w:val="000000" w:themeColor="text1"/>
+          <w:sz w:val="28"/>
+          <w:szCs w:val="28"/>
+        </w:rPr>
+        <w:t xml:space="preserve"> </w:t>
+      </w:r>
+      <w:r>
+        <w:rPr>
+          <w:color w:val="92D050"/>
+          <w:sz w:val="28"/>
+          <w:szCs w:val="28"/>
+        </w:rPr>
+        <w:t>Oli</w:t>
+      </w:r>
+    </w:p>
+    <w:p>
+      <w:pPr>
+        <w:rPr>
+          <w:color w:val="00B0F0"/>
+          <w:sz w:val="28"/>
+          <w:szCs w:val="28"/>
+        </w:rPr>
+      </w:pPr>
       <w:r>
         <w:rPr>
           <w:color w:val="63035C"/>
           <w:sz w:val="28"/>
           <w:szCs w:val="28"/>
         </w:rPr>
+        <w:t xml:space="preserve">CollisonEditor </w:t>
+      </w:r>
+      <w:r>
+        <w:rPr>
+          <w:color w:val="63035C"/>
+          <w:sz w:val="28"/>
+          <w:szCs w:val="28"/>
+        </w:rPr>
+        <w:t xml:space="preserve">és </w:t>
+      </w:r>
+      <w:r>
+        <w:rPr>
+          <w:color w:val="63035C"/>
+          <w:sz w:val="28"/>
+          <w:szCs w:val="28"/>
+        </w:rPr>
+        <w:t>DebugSprite:</w:t>
+      </w:r>
+      <w:r>
+        <w:rPr>
+          <w:color w:val="000000" w:themeColor="text1"/>
+          <w:sz w:val="28"/>
+          <w:szCs w:val="28"/>
+        </w:rPr>
+        <w:t xml:space="preserve"> </w:t>
+      </w:r>
+      <w:r>
+        <w:rPr>
+          <w:color w:val="00B0F0"/>
+          <w:sz w:val="28"/>
+          <w:szCs w:val="28"/>
+        </w:rPr>
+        <w:t>Peti</w:t>
+      </w:r>
+    </w:p>
+    <w:p>
+      <w:pPr>
+        <w:rPr>
+          <w:color w:val="000000" w:themeColor="text1"/>
+        </w:rPr>
+      </w:pPr>
+      <w:r>
+        <w:rPr>
+          <w:color w:val="000000" w:themeColor="text1"/>
+        </w:rPr>
+        <w:lastRenderedPageBreak/>
+        <w:t xml:space="preserve">A CollisionEditor egy csak pályaszerkesztésre használt osztály, nincs játékbeli szerepe. Segítségével lehet a pályákon a hitboxokat (szilárd téglalap alakú objektumokat, amiken nem esnek át a tárgyak) megrajzolni. </w:t>
+      </w:r>
+    </w:p>
+    <w:p>
+      <w:pPr>
+        <w:rPr>
+          <w:color w:val="000000" w:themeColor="text1"/>
+        </w:rPr>
+      </w:pPr>
+      <w:r>
+        <w:rPr>
+          <w:color w:val="000000" w:themeColor="text1"/>
+        </w:rPr>
+        <w:t xml:space="preserve">Használata: Az első dolog </w:t>
+      </w:r>
+      <w:r>
+        <w:rPr>
+          <w:color w:val="000000" w:themeColor="text1"/>
+        </w:rPr>
+        <w:t>CollisionEditor.Init</w:t>
+      </w:r>
+      <w:r>
+        <w:rPr>
+          <w:color w:val="000000" w:themeColor="text1"/>
+        </w:rPr>
+        <w:t xml:space="preserve"> meghívása, mely után használható a szerkesztő. Ezután bal egérgombot lenyomva és az egeret elhúzva rajzolhatunk. Ctrl+Z-vel vissza lehet vonni, Delete billentyű törli a kijelölt elemet. Ctrl-t lenyomva tartva rajzolva 8x8 pixeles egységekre ugrik a doboz mérete. Shift-et lenyomva tartva egy nagyítót kapunk. Ctrl+S elmenti a változtatásokat.</w:t>
+      </w:r>
+    </w:p>
+    <w:p>
+      <w:pPr>
+        <w:rPr>
+          <w:color w:val="000000" w:themeColor="text1"/>
+        </w:rPr>
+      </w:pPr>
+      <w:r>
+        <w:rPr>
+          <w:color w:val="000000" w:themeColor="text1"/>
+        </w:rPr>
+        <w:t>A DebugSprite segít a hitboxok vizualizálásában, megjeleníti azokat. SpriteManager.DebugRect metódussal lehet őket létrehozni. Használatuk után a DebugSprite-ok törlődnek a megadott időn belül.</w:t>
+      </w:r>
+    </w:p>
+    <w:p>
+      <w:pPr>
+        <w:rPr>
+          <w:color w:val="7030A0"/>
+          <w:sz w:val="28"/>
+          <w:szCs w:val="28"/>
+        </w:rPr>
+      </w:pPr>
+      <w:r>
+        <w:rPr>
+          <w:color w:val="63035C"/>
+          <w:sz w:val="28"/>
+          <w:szCs w:val="28"/>
+        </w:rPr>
+        <w:t>Enemy és EnemySprite:</w:t>
+      </w:r>
+      <w:r>
+        <w:rPr>
+          <w:color w:val="000000" w:themeColor="text1"/>
+          <w:sz w:val="28"/>
+          <w:szCs w:val="28"/>
+        </w:rPr>
+        <w:t xml:space="preserve"> </w:t>
+      </w:r>
+      <w:r>
+        <w:rPr>
+          <w:color w:val="7030A0"/>
+          <w:sz w:val="28"/>
+          <w:szCs w:val="28"/>
+        </w:rPr>
+        <w:t>Móni</w:t>
+      </w:r>
+    </w:p>
+    <w:p>
+      <w:pPr>
+        <w:rPr>
+          <w:color w:val="000000" w:themeColor="text1"/>
+        </w:rPr>
+      </w:pPr>
+      <w:r>
+        <w:rPr>
+          <w:color w:val="000000" w:themeColor="text1"/>
+        </w:rPr>
+        <w:t>Az EnemySprite a Sprite osztály gyerekosztálya,</w:t>
+      </w:r>
+      <w:r>
+        <w:rPr>
+          <w:color w:val="000000" w:themeColor="text1"/>
+        </w:rPr>
+        <w:t xml:space="preserve"> aminek nincs új paramétere a Sprite-hoz képest. EnemySprite létrehozásakor azonnal hozzáadjuk a komponenseket inaktívan, az animációját Enemyre állítjuk, illetve az Enemy osztály enemyList nevű listájához adja magát. Ha az EnemyDeath függvényt meghívjuk, akkor lejátssza az Enemy 3. animációját, és a FinishDeath függvényt feliratkoztatjuk az OnAnimationEnded eseményre. A FinishDeath függvény az animáció végén létrehoz egy random FruitSpriteot a saját helyén. Az Update függvény overrideolása alatt készítjük el az enemy AI-t. Létrehozunk egy timert, ami növekedése szerint jobbra vagy balra mozog az EnemySprite és minden második másodpercben ugrik. Ugyanitt lejátsszuk az animációit a mozgásnak. Ha egymáshoz érnek az EnemySprite-ok, akkor az egyik begyorsul. Az Enemy osztályból tehetünk aktívvá egy EnemySprite-ot az EnemyLoad függvénnyel, illetve az AddEnemy függvénnyel hozhatunk létre új EnemySpritot.</w:t>
+      </w:r>
+    </w:p>
+    <w:p>
+      <w:pPr>
+        <w:rPr>
+          <w:color w:val="000000" w:themeColor="text1"/>
+          <w:sz w:val="28"/>
+          <w:szCs w:val="28"/>
+        </w:rPr>
+      </w:pPr>
+      <w:r>
+        <w:rPr>
+          <w:color w:val="63035C"/>
+          <w:sz w:val="28"/>
+          <w:szCs w:val="28"/>
+        </w:rPr>
+        <w:t>FruitSprite és FruitType:</w:t>
+      </w:r>
+      <w:r>
+        <w:rPr>
+          <w:color w:val="000000" w:themeColor="text1"/>
+          <w:sz w:val="28"/>
+          <w:szCs w:val="28"/>
+        </w:rPr>
+        <w:t xml:space="preserve"> </w:t>
+      </w:r>
+      <w:r>
+        <w:rPr>
+          <w:color w:val="92D050"/>
+          <w:sz w:val="28"/>
+          <w:szCs w:val="28"/>
+        </w:rPr>
+        <w:t>Oli</w:t>
+      </w:r>
+    </w:p>
+    <w:p>
+      <w:pPr>
+        <w:rPr>
+          <w:color w:val="00B0F0"/>
+          <w:sz w:val="28"/>
+          <w:szCs w:val="28"/>
+        </w:rPr>
+      </w:pPr>
+      <w:r>
+        <w:rPr>
+          <w:color w:val="63035C"/>
+          <w:sz w:val="28"/>
+          <w:szCs w:val="28"/>
+        </w:rPr>
+        <w:t>GameManager és GameOptions:</w:t>
+      </w:r>
+      <w:r>
+        <w:rPr>
+          <w:color w:val="000000" w:themeColor="text1"/>
+          <w:sz w:val="28"/>
+          <w:szCs w:val="28"/>
+        </w:rPr>
+        <w:t xml:space="preserve"> </w:t>
+      </w:r>
+      <w:r>
+        <w:rPr>
+          <w:color w:val="00B0F0"/>
+          <w:sz w:val="28"/>
+          <w:szCs w:val="28"/>
+        </w:rPr>
+        <w:t>Peti</w:t>
+      </w:r>
+    </w:p>
+    <w:p>
+      <w:pPr>
+        <w:rPr>
+          <w:color w:val="000000" w:themeColor="text1"/>
+        </w:rPr>
+      </w:pPr>
+      <w:r>
+        <w:rPr>
+          <w:color w:val="000000" w:themeColor="text1"/>
+        </w:rPr>
+        <w:t xml:space="preserve">A GameManager osztály tartalmazza a játék futásához szükséges OnUpdate eseményt, melyet képkockánként meghívunk. Erre feliratkozva bármely más objektumból, kapunk egy hasonló időközönként lefutó metódust. Ez használható például animációra, mozgatásra, időzítésre. Ha a GameManager </w:t>
+      </w:r>
+      <w:r>
+        <w:rPr>
+          <w:color w:val="000000" w:themeColor="text1"/>
+        </w:rPr>
+        <w:t>Init</w:t>
+      </w:r>
+      <w:r>
+        <w:rPr>
+          <w:color w:val="000000" w:themeColor="text1"/>
+        </w:rPr>
+        <w:t xml:space="preserve"> metódusa 60-as számot kapott, akkor az Update másodpercenként körülbelül 60-szor fut le (16-17ms-enként). A Begin metódus elindítja az Update-et, a Stop leállítja. A GameManager </w:t>
+      </w:r>
+      <w:r>
+        <w:rPr>
+          <w:color w:val="000000" w:themeColor="text1"/>
+        </w:rPr>
+        <w:t>DeltaTime</w:t>
+      </w:r>
+      <w:r>
+        <w:rPr>
+          <w:color w:val="000000" w:themeColor="text1"/>
+        </w:rPr>
+        <w:t xml:space="preserve"> értéke mondja meg hány ms telt el az előző és a mostani Update hívás között. Emellett van még OnPreUpdate és OnPostUpdate, melyek az OnUpdate előtt, és után futnak le. Az Update metódust egy </w:t>
+      </w:r>
+      <w:r>
+        <w:rPr>
+          <w:color w:val="000000" w:themeColor="text1"/>
+        </w:rPr>
+        <w:t>DispatcherTimer</w:t>
+      </w:r>
+      <w:r>
+        <w:rPr>
+          <w:color w:val="000000" w:themeColor="text1"/>
+        </w:rPr>
+        <w:t xml:space="preserve"> hívja meg, melynek működését a „Dummy” UIElement ösztönzi.</w:t>
+      </w:r>
+    </w:p>
+    <w:p>
+      <w:pPr>
+        <w:rPr>
+          <w:color w:val="000000" w:themeColor="text1"/>
+        </w:rPr>
+      </w:pPr>
+      <w:r>
+        <w:rPr>
+          <w:color w:val="000000" w:themeColor="text1"/>
+        </w:rPr>
+        <w:t>A GameOptions struktúra a játék beállításait (pl. karakterek, hangerő) tárolja, melyet elmentünk egy json file-ba.</w:t>
+      </w:r>
+    </w:p>
+    <w:p>
+      <w:pPr>
+        <w:rPr>
+          <w:color w:val="63035C"/>
+          <w:sz w:val="28"/>
+          <w:szCs w:val="28"/>
+        </w:rPr>
+      </w:pPr>
+      <w:r>
+        <w:rPr>
+          <w:color w:val="63035C"/>
+          <w:sz w:val="28"/>
+          <w:szCs w:val="28"/>
+        </w:rPr>
+        <w:t>MapSprite</w:t>
+      </w:r>
+      <w:r>
+        <w:rPr>
+          <w:color w:val="63035C"/>
+          <w:sz w:val="28"/>
+          <w:szCs w:val="28"/>
+        </w:rPr>
+        <w:t xml:space="preserve"> és </w:t>
+      </w:r>
+      <w:r>
+        <w:rPr>
+          <w:color w:val="63035C"/>
+          <w:sz w:val="28"/>
+          <w:szCs w:val="28"/>
+        </w:rPr>
+        <w:t>Map</w:t>
+      </w:r>
+      <w:r>
+        <w:rPr>
+          <w:color w:val="63035C"/>
+          <w:sz w:val="28"/>
+          <w:szCs w:val="28"/>
+        </w:rPr>
+        <w:t>L</w:t>
+      </w:r>
+      <w:r>
+        <w:rPr>
+          <w:color w:val="63035C"/>
+          <w:sz w:val="28"/>
+          <w:szCs w:val="28"/>
+        </w:rPr>
+        <w:t>oad</w:t>
+      </w:r>
+      <w:r>
+        <w:rPr>
+          <w:color w:val="63035C"/>
+          <w:sz w:val="28"/>
+          <w:szCs w:val="28"/>
+        </w:rPr>
+        <w:t>: Móni</w:t>
+      </w:r>
+      <w:r>
+        <w:rPr>
+          <w:color w:val="63035C"/>
+          <w:sz w:val="28"/>
+          <w:szCs w:val="28"/>
+        </w:rPr>
+        <w:t xml:space="preserve"> </w:t>
+      </w:r>
+    </w:p>
+    <w:p>
+      <w:pPr>
+        <w:rPr>
+          <w:color w:val="000000" w:themeColor="text1"/>
+        </w:rPr>
+      </w:pPr>
+      <w:r>
+        <w:rPr>
+          <w:color w:val="000000" w:themeColor="text1"/>
+        </w:rPr>
+        <w:t xml:space="preserve">A MapSprite a Sprite objektum gyerekosztály, aminek két új paramétere van, az enemy, ami a maphoz tartozó enemy neve, illetve map_background, ami a pálya háttérszíne. MapSprite létrehozásakor meghívja a DeserializeMap függvényt, ami betölti a maphoz tartozó hitboxokat. A SerializeMap elmenti a megrajzolt hitboxokat. A MapLoaded és a MapUnloaded invoke-olja a hozzá tartozó eseményt. Az Update override-ján megnézi, hogy mikor kell betöltenie a mapnak, aktiválja az animációkat és változtatja a háttérszínt. Ha nincs aktív EnemySprite, akkor egy timer segítségével 4 </w:t>
+      </w:r>
+      <w:r>
+        <w:rPr>
+          <w:color w:val="000000" w:themeColor="text1"/>
+        </w:rPr>
+        <w:lastRenderedPageBreak/>
+        <w:t>másodperc elteltével a következő pályát tölti be, Inaktiválja a maradék FruitSpriteot. A MapLoad létrehozásakor betölti a pályákhoz és ellenségekhez tartozó képeket, a pályáknak MapSprite-ot hoz létre és egy listába menti őket. A LoadMap függvény betölti a pályát a megfelelő PlayerSprite(ok)kal. Meghívja a Dangerzone függvényt kétszer és a PortalDanger függvényt, Rect-be menti őket. Random pozícióba EnemySpriteot hoz létre úgy, hogy a Rect-be mentett adatokon kívül essen a pozíció, a mennyiségük a teljesített pályák mennyiségétől függ. A Dangerzone és PortalDanger függvények miatt nem hozhatunk létre EnemySprite-ot a PlayerSprite-ok közelében, illetve a „portál” felé. A ClearAll függvény törli a listák tartalmát, alaphelyzetbe állítja a játékot.</w:t>
+      </w:r>
+    </w:p>
+    <w:p>
+      <w:pPr>
+        <w:rPr>
+          <w:color w:val="7030A0"/>
+          <w:sz w:val="28"/>
+          <w:szCs w:val="28"/>
+        </w:rPr>
+      </w:pPr>
+      <w:r>
+        <w:rPr>
+          <w:color w:val="63035C"/>
+          <w:sz w:val="28"/>
+          <w:szCs w:val="28"/>
+        </w:rPr>
+        <w:t>Portal</w:t>
+      </w:r>
+      <w:r>
+        <w:rPr>
+          <w:color w:val="63035C"/>
+          <w:sz w:val="28"/>
+          <w:szCs w:val="28"/>
+        </w:rPr>
+        <w:t>Component</w:t>
+      </w:r>
+      <w:r>
+        <w:rPr>
+          <w:color w:val="63035C"/>
+          <w:sz w:val="28"/>
+          <w:szCs w:val="28"/>
+        </w:rPr>
         <w:t>:</w:t>
       </w:r>
       <w:r>
@@ -348,24 +807,273 @@
       </w:r>
       <w:r>
         <w:rPr>
+          <w:color w:val="7030A0"/>
+          <w:sz w:val="28"/>
+          <w:szCs w:val="28"/>
+        </w:rPr>
+        <w:t>Móni</w:t>
+      </w:r>
+    </w:p>
+    <w:p>
+      <w:pPr>
+        <w:rPr>
+          <w:color w:val="000000" w:themeColor="text1"/>
+        </w:rPr>
+      </w:pPr>
+      <w:r>
+        <w:rPr>
+          <w:color w:val="000000" w:themeColor="text1"/>
+        </w:rPr>
+        <w:t>A PortalComponent</w:t>
+      </w:r>
+      <w:r>
+        <w:rPr>
+          <w:color w:val="000000" w:themeColor="text1"/>
+        </w:rPr>
+        <w:t xml:space="preserve"> A SpriteComponent gyerekosztálya. A PreUpdate override-ján, ha a Sprite pozíciója nagyobb, mint a pálya vége, akkor a „portált” használva felteleportál a map tetején lévő lyukba.</w:t>
+      </w:r>
+    </w:p>
+    <w:p>
+      <w:pPr>
+        <w:rPr>
+          <w:color w:val="7030A0"/>
+          <w:sz w:val="28"/>
+          <w:szCs w:val="28"/>
+        </w:rPr>
+      </w:pPr>
+      <w:r>
+        <w:rPr>
+          <w:color w:val="63035C"/>
+          <w:sz w:val="28"/>
+          <w:szCs w:val="28"/>
+        </w:rPr>
+        <w:t>PlayerSprite és ProjectileSprite:</w:t>
+      </w:r>
+      <w:r>
+        <w:rPr>
+          <w:color w:val="000000" w:themeColor="text1"/>
+          <w:sz w:val="28"/>
+          <w:szCs w:val="28"/>
+        </w:rPr>
+        <w:t xml:space="preserve"> </w:t>
+      </w:r>
+      <w:r>
+        <w:rPr>
+          <w:color w:val="7030A0"/>
+          <w:sz w:val="28"/>
+          <w:szCs w:val="28"/>
+        </w:rPr>
+        <w:t>Móni</w:t>
+      </w:r>
+    </w:p>
+    <w:p>
+      <w:pPr>
+        <w:rPr>
+          <w:color w:val="000000" w:themeColor="text1"/>
+        </w:rPr>
+      </w:pPr>
+      <w:r>
+        <w:rPr>
+          <w:color w:val="000000" w:themeColor="text1"/>
+        </w:rPr>
+        <w:t>A PlayerSprite és a ProjectileSprite a Sprite objektum gyerekosztálya. A ProjectileSprite nem tartalmaz új paramétert Sprite-hoz képest. A PlayerSprite-nak 2 új paramétere van: player_id, azaz melyik játékosé, illetve projectile, ami annak a képnek a neve, ami a hozzá tartozó lövedéké. A PlayerSprite létrehozásakor hozzáadjuk a komponenseket inaktívan, illetve feltöltjük a _keys nevű listát a hozzá tartozó irányítással és a Life nevű integert a maxLife értékére állítja. A Life frissíti magát amikor a PlayerSprite életereje változik, és ahhoz megfelelő életerő Sprite-okat tölt be. A MoveLeft, MoveRight és Jump mozgatja a PlayerSprite-okat és lejátssza az animációt. A Shoot készít egy ProjectileSprite-ot. Az Update override-ja közben megnézzük, hogy az adott billentyűk le vannak lenyomva, ha igen meghívjuk a billentyűhöz tartozó irányítást. Ugyanitt megnézzük, hogy a PlayerSprite érintkezett-e FruitSprite-tal, ha igen, akkor a megfelelő pontokat hozzáadjuk egy számlálóhoz, illetve érintkezett-e EnemySprite-tal, ha igen életerőt veszít. Néhány funkció csak időnként történhet meg (pl: lövés, sebződés), erre egy timer-t használunk. A FinishDeath meghívásakor inaktiválja azt a PlayerSprite-ot, amelyik életereje 0, illetve eltárolja az adatait (elért pont, elért pálya), ha minden aktív játékos életereje 0, akkor megjeleníti az eredményeket egy másik rácsban, visszaállítja a PlayerSprite-ok adatait (életerő, nagyság stb.) alaphelyzetbe. A ProjectileSprite létrehozásakor komponenseket adunk hozzá. Az Update függvény override-ján mozog a ProjectileSprite egyenesen, abba az irányba amerre a PlayerSprite nézett (PlayerSprite size vektora alapján), és ha érintkezik egy EnemySprite-tal, meghívja az adott EnemySprite-on az EnemyDeath-et.</w:t>
+      </w:r>
+    </w:p>
+    <w:p>
+      <w:pPr>
+        <w:rPr>
           <w:color w:val="00B0F0"/>
           <w:sz w:val="28"/>
           <w:szCs w:val="28"/>
         </w:rPr>
+      </w:pPr>
+      <w:r>
+        <w:rPr>
+          <w:color w:val="63035C"/>
+          <w:sz w:val="28"/>
+          <w:szCs w:val="28"/>
+        </w:rPr>
+        <w:t>Sprite, SpriteManager és SpriteComponent:</w:t>
+      </w:r>
+      <w:r>
+        <w:rPr>
+          <w:color w:val="000000" w:themeColor="text1"/>
+          <w:sz w:val="28"/>
+          <w:szCs w:val="28"/>
+        </w:rPr>
+        <w:t xml:space="preserve"> </w:t>
+      </w:r>
+      <w:r>
+        <w:rPr>
+          <w:color w:val="00B0F0"/>
+          <w:sz w:val="28"/>
+          <w:szCs w:val="28"/>
+        </w:rPr>
         <w:t>Peti</w:t>
       </w:r>
     </w:p>
     <w:p>
       <w:pPr>
         <w:rPr>
-          <w:color w:val="000000" w:themeColor="text1"/>
-        </w:rPr>
-      </w:pPr>
-    </w:p>
-    <w:p>
-      <w:pPr>
-        <w:rPr>
-          <w:color w:val="000000" w:themeColor="text1"/>
+          <w:color w:val="00B0F0"/>
+          <w:sz w:val="28"/>
+          <w:szCs w:val="28"/>
+        </w:rPr>
+      </w:pPr>
+      <w:r>
+        <w:rPr>
+          <w:color w:val="000000" w:themeColor="text1"/>
+        </w:rPr>
+        <w:t>A Sprite</w:t>
+      </w:r>
+      <w:r>
+        <w:rPr>
+          <w:color w:val="000000" w:themeColor="text1"/>
+        </w:rPr>
+        <w:t>Manager felel a Sprite-ok megfelelő létrehozásáért, képük betöltésért</w:t>
+      </w:r>
+      <w:r>
+        <w:rPr>
+          <w:color w:val="000000" w:themeColor="text1"/>
+        </w:rPr>
+        <w:t>, animációk eltárolásáért</w:t>
+      </w:r>
+      <w:r>
+        <w:rPr>
+          <w:color w:val="000000" w:themeColor="text1"/>
+        </w:rPr>
+        <w:t>.</w:t>
+      </w:r>
+    </w:p>
+    <w:p>
+      <w:pPr>
+        <w:rPr>
+          <w:color w:val="000000" w:themeColor="text1"/>
+        </w:rPr>
+      </w:pPr>
+      <w:r>
+        <w:rPr>
+          <w:color w:val="000000" w:themeColor="text1"/>
+        </w:rPr>
+        <w:t>A Sprite osztály az alapja az összes játékbeli objektumnak.</w:t>
+      </w:r>
+      <w:r>
+        <w:rPr>
+          <w:color w:val="000000" w:themeColor="text1"/>
+        </w:rPr>
+        <w:t xml:space="preserve"> Lényegében példányai képet jelenítenek meg magukról a képernyőn egy Rectangle UIElement segítségével. Két fő vektor tulajdonsága a pozíciója és a mérete. </w:t>
+      </w:r>
+      <w:r>
+        <w:rPr>
+          <w:color w:val="000000" w:themeColor="text1"/>
+        </w:rPr>
+        <w:t>Ezek megváltoztatása a képernyőn való frissítést eredményezi. Játéktér szerinti egységeket használ, melyeket megjelenítéskor képernyő szerinti koordinátákká konvertál a SpriteManager segítségével.</w:t>
+      </w:r>
+      <w:r>
+        <w:rPr>
+          <w:color w:val="000000" w:themeColor="text1"/>
+        </w:rPr>
+        <w:t xml:space="preserve"> </w:t>
+      </w:r>
+      <w:r>
+        <w:rPr>
+          <w:color w:val="000000" w:themeColor="text1"/>
+        </w:rPr>
+        <w:t xml:space="preserve">Virtuális metódusai miatt kifejezetten hasznos </w:t>
+      </w:r>
+      <w:r>
+        <w:rPr>
+          <w:color w:val="000000" w:themeColor="text1"/>
+        </w:rPr>
+        <w:t>gyerekosztályok</w:t>
+      </w:r>
+      <w:r>
+        <w:rPr>
+          <w:color w:val="000000" w:themeColor="text1"/>
+        </w:rPr>
+        <w:t xml:space="preserve"> hozhatók létre.</w:t>
+      </w:r>
+      <w:r>
+        <w:rPr>
+          <w:color w:val="000000" w:themeColor="text1"/>
+        </w:rPr>
+        <w:t xml:space="preserve"> Az IsActive tulajdonságával ki lehet kapcsolni, így a képernyőn is eltűnik, és működése leáll a következő bekapcsolásáig.</w:t>
+      </w:r>
+      <w:r>
+        <w:rPr>
+          <w:color w:val="000000" w:themeColor="text1"/>
+        </w:rPr>
+        <w:t xml:space="preserve"> A ki- és bekapcsolás az OnEnable és OnDisabled metódusok meghívását vonja maga után, melyek felülírható metódusok.</w:t>
+      </w:r>
+      <w:r>
+        <w:rPr>
+          <w:color w:val="000000" w:themeColor="text1"/>
+        </w:rPr>
+        <w:t xml:space="preserve"> A Start metódus a Sprite létrehozásakor fut le, az </w:t>
+      </w:r>
+      <w:r>
+        <w:rPr>
+          <w:color w:val="000000" w:themeColor="text1"/>
+        </w:rPr>
+        <w:lastRenderedPageBreak/>
+        <w:t>Update pedig képkockánként, ezek szintén felülírható metódusok.</w:t>
+      </w:r>
+      <w:r>
+        <w:rPr>
+          <w:color w:val="000000" w:themeColor="text1"/>
+        </w:rPr>
+        <w:t xml:space="preserve"> A Destroy metódussal lehet végleg kitörölni az objektumot.</w:t>
+      </w:r>
+    </w:p>
+    <w:p>
+      <w:pPr>
+        <w:rPr>
+          <w:color w:val="000000" w:themeColor="text1"/>
+          <w:sz w:val="28"/>
+          <w:szCs w:val="28"/>
+        </w:rPr>
+      </w:pPr>
+      <w:r>
+        <w:rPr>
+          <w:color w:val="000000" w:themeColor="text1"/>
+        </w:rPr>
+        <w:t>Az AddComponent felel a komponensek hozzáadásáért, A RemoveComponent az eltávolításáért, a GetComponent-el pedig le lehet kérni egy komponenst a Sprite-ról (ha nincs hozzáadva akkor null). A komponensek extra funkciók hozzáadását teszik lehetővé a Sprite-oknak, melyeket gyakran használnánk teljesen különböző Sprite-okon.</w:t>
+      </w:r>
+      <w:r>
+        <w:rPr>
+          <w:color w:val="000000" w:themeColor="text1"/>
+        </w:rPr>
+        <w:t xml:space="preserve"> </w:t>
+      </w:r>
+      <w:r>
+        <w:rPr>
+          <w:color w:val="000000" w:themeColor="text1"/>
+        </w:rPr>
+        <w:t xml:space="preserve">A komponenseknek szintén van IsActive tulajdonságuk, Enabled, Disabled, Destroy, Start, Update metódusuk, valamint PreUpdate, PostUpdate és egy </w:t>
+      </w:r>
+      <w:r>
+        <w:rPr>
+          <w:color w:val="000000" w:themeColor="text1"/>
+        </w:rPr>
+        <w:t>OnParentDestroyed</w:t>
+      </w:r>
+      <w:r>
+        <w:rPr>
+          <w:color w:val="000000" w:themeColor="text1"/>
+        </w:rPr>
+        <w:t xml:space="preserve"> </w:t>
+      </w:r>
+      <w:r>
+        <w:rPr>
+          <w:color w:val="000000" w:themeColor="text1"/>
+        </w:rPr>
+        <w:t>metódus, mely akkor fut le, ha a Sprite amire helyeztük a komponenst kitörlődik.</w:t>
+      </w:r>
+    </w:p>
+    <w:p>
+      <w:pPr>
+        <w:rPr>
+          <w:color w:val="7030A0"/>
           <w:sz w:val="28"/>
           <w:szCs w:val="28"/>
         </w:rPr>
@@ -376,23 +1084,117 @@
           <w:sz w:val="28"/>
           <w:szCs w:val="28"/>
         </w:rPr>
-        <w:t>PhysicsComponent</w:t>
-      </w:r>
+        <w:t>AccessData, CharacterTable, Connection és Highscore:</w:t>
+      </w:r>
+      <w:r>
+        <w:rPr>
+          <w:color w:val="000000" w:themeColor="text1"/>
+          <w:sz w:val="28"/>
+          <w:szCs w:val="28"/>
+        </w:rPr>
+        <w:t xml:space="preserve"> </w:t>
+      </w:r>
+      <w:r>
+        <w:rPr>
+          <w:color w:val="7030A0"/>
+          <w:sz w:val="28"/>
+          <w:szCs w:val="28"/>
+        </w:rPr>
+        <w:t>Móni</w:t>
+      </w:r>
+    </w:p>
+    <w:p>
+      <w:pPr>
+        <w:rPr>
+          <w:color w:val="000000" w:themeColor="text1"/>
+        </w:rPr>
+      </w:pPr>
+      <w:r>
+        <w:rPr>
+          <w:color w:val="000000" w:themeColor="text1"/>
+        </w:rPr>
+        <w:t>Ezek az objektumok az adatbázis kezeléséhez szükségesek. A Highscore és a CharacterTable ad tulajdonságot az adatbázis tábláinak. A Connection egy statikus függvényt tartalmaz, a Connect-et, amely visszaadja a kapcsolatot a létrehozott kapcsolat nevéből. Az AccessData függvényei adják vissza az általunk lekért adatokat, vagy hoznak létre/törölnek. A GetScore függvény kilistáz minden adatot, a ScoreAmount pedig megmondja mennyi adat van a Highscore táblában. A GetOrderedScore és GetOrderedFloor rendezi az adatokat. A GetMostplayedCharacter visszaadja a legtöbbször szereplő characterid-t. AddScore, AddChar és InitDB adatot tölt fel, ClearDB töröl minden adatot. A GetCharname visszaad egy character nevet id alapján.</w:t>
+      </w:r>
+    </w:p>
+    <w:p>
+      <w:pPr>
+        <w:rPr>
+          <w:color w:val="00B0F0"/>
+          <w:sz w:val="28"/>
+          <w:szCs w:val="28"/>
+        </w:rPr>
+      </w:pPr>
       <w:r>
         <w:rPr>
           <w:color w:val="63035C"/>
           <w:sz w:val="28"/>
           <w:szCs w:val="28"/>
         </w:rPr>
-        <w:t xml:space="preserve"> és CollideComponent</w:t>
-      </w:r>
+        <w:t>Vector2:</w:t>
+      </w:r>
+      <w:r>
+        <w:rPr>
+          <w:color w:val="000000" w:themeColor="text1"/>
+          <w:sz w:val="28"/>
+          <w:szCs w:val="28"/>
+        </w:rPr>
+        <w:t xml:space="preserve"> </w:t>
+      </w:r>
+      <w:r>
+        <w:rPr>
+          <w:color w:val="00B0F0"/>
+          <w:sz w:val="28"/>
+          <w:szCs w:val="28"/>
+        </w:rPr>
+        <w:t>Peti</w:t>
+      </w:r>
+    </w:p>
+    <w:p>
+      <w:pPr>
+        <w:rPr>
+          <w:color w:val="000000" w:themeColor="text1"/>
+        </w:rPr>
+      </w:pPr>
+      <w:r>
+        <w:rPr>
+          <w:color w:val="000000" w:themeColor="text1"/>
+        </w:rPr>
+        <w:t>Egy kétdimenziós vektor struktúra, melyet főleg a Sprite-ok használnak. Konvertálható a következő struktúrákká:</w:t>
+      </w:r>
+      <w:r>
+        <w:rPr>
+          <w:color w:val="000000" w:themeColor="text1"/>
+        </w:rPr>
+        <w:t xml:space="preserve"> Point, Size, Vector</w:t>
+      </w:r>
+      <w:r>
+        <w:rPr>
+          <w:color w:val="000000" w:themeColor="text1"/>
+        </w:rPr>
+        <w:t xml:space="preserve">. Operátor overload-jai miatt a legtöbb alapművelet végrehajtható rajta. </w:t>
+      </w:r>
+      <w:r>
+        <w:rPr>
+          <w:color w:val="000000" w:themeColor="text1"/>
+        </w:rPr>
+        <w:t>Ezek mellett konvertálható szöveggé, kerekíthető, normalizálható, ki lehet számítani a hosszát, abszolút értékét, két vektor távolságát, és egy Lerp (linear interpolation) függvénye is elérhető.</w:t>
+      </w:r>
+    </w:p>
+    <w:p>
+      <w:pPr>
+        <w:rPr>
+          <w:color w:val="7030A0"/>
+          <w:sz w:val="28"/>
+          <w:szCs w:val="28"/>
+        </w:rPr>
+      </w:pPr>
       <w:r>
         <w:rPr>
           <w:color w:val="63035C"/>
           <w:sz w:val="28"/>
           <w:szCs w:val="28"/>
         </w:rPr>
-        <w:t>:</w:t>
+        <w:t>CharacterSelect:</w:t>
       </w:r>
       <w:r>
         <w:rPr>
@@ -404,17 +1206,30 @@
       </w:r>
       <w:r>
         <w:rPr>
-          <w:color w:val="92D050"/>
-          <w:sz w:val="28"/>
-          <w:szCs w:val="28"/>
-        </w:rPr>
-        <w:t>Oli</w:t>
-      </w:r>
-    </w:p>
-    <w:p>
-      <w:pPr>
-        <w:rPr>
-          <w:color w:val="000000" w:themeColor="text1"/>
+          <w:color w:val="7030A0"/>
+          <w:sz w:val="28"/>
+          <w:szCs w:val="28"/>
+        </w:rPr>
+        <w:t>Móni</w:t>
+      </w:r>
+    </w:p>
+    <w:p>
+      <w:pPr>
+        <w:rPr>
+          <w:color w:val="000000" w:themeColor="text1"/>
+        </w:rPr>
+      </w:pPr>
+      <w:r>
+        <w:rPr>
+          <w:color w:val="000000" w:themeColor="text1"/>
+        </w:rPr>
+        <w:t>A Characterselect objektum létrehozásakor betöltjük a lövedékek, a karakterek és az életerő képeit, illetve új PlayerSprite-okat hoz létre és ezeket 2 listába menti (chars1, chars2). A függvények meghívásakor meg kell adni a player_numbert, ami arra utal, hogy 1 vagy 2 játékosra akarjuk. A LoadChar betölti a PlayerSprite-okat a karakterválasztáshoz kellő adatokkal. A NextChar és PreChar az a PlayerSprite-ok váltásához jó karakterválastásnál. Az UnloadChar inaktívvá teszi a PlayerSprite-okat. A SelectedChar visszaadja az éppen aktív PlayerSprite-ot. A CharacterLoad a játékhoz teszi aktívvá a kiválasztott PlayerSprite(oka)t, megfelelő helyen méretben aktív komponensekkel. Az UnLoadCharacter inaktívvá tesz egy PlayerSprite-ot a komponenseikkel. A PlayerCurrentPosition visszaadja az aktív PlayerSprite jelenlegi pozícióját.</w:t>
+      </w:r>
+    </w:p>
+    <w:p>
+      <w:pPr>
+        <w:rPr>
+          <w:color w:val="7030A0"/>
           <w:sz w:val="28"/>
           <w:szCs w:val="28"/>
         </w:rPr>
@@ -425,27 +1240,110 @@
           <w:sz w:val="28"/>
           <w:szCs w:val="28"/>
         </w:rPr>
-        <w:t>DebugSprite</w:t>
-      </w:r>
+        <w:t>Confirm.xaml és Confirm:</w:t>
+      </w:r>
+      <w:r>
+        <w:rPr>
+          <w:color w:val="000000" w:themeColor="text1"/>
+          <w:sz w:val="28"/>
+          <w:szCs w:val="28"/>
+        </w:rPr>
+        <w:t xml:space="preserve"> </w:t>
+      </w:r>
+      <w:r>
+        <w:rPr>
+          <w:color w:val="7030A0"/>
+          <w:sz w:val="28"/>
+          <w:szCs w:val="28"/>
+        </w:rPr>
+        <w:t>Móni</w:t>
+      </w:r>
+    </w:p>
+    <w:p>
+      <w:pPr>
+        <w:rPr>
+          <w:color w:val="000000" w:themeColor="text1"/>
+        </w:rPr>
+      </w:pPr>
+      <w:r>
+        <w:rPr>
+          <w:color w:val="000000" w:themeColor="text1"/>
+        </w:rPr>
+        <w:t>A Confirm ablak akkor nyitódik meg, ha Clear gombra kattintunk, az ablak 2 gombot tartalmaz és egy labelt, amin felirat van. Ha a yes gombra kattintunk, akkor az adatbázis Highscore táblájának tartalma törlődik. Ha a no gombra kattintunk vagy az ablak kikerül a fókuszból, akkor bezáródik (IsForeground függvény).</w:t>
+      </w:r>
+    </w:p>
+    <w:p>
+      <w:pPr>
+        <w:rPr>
+          <w:color w:val="7030A0"/>
+          <w:sz w:val="28"/>
+          <w:szCs w:val="28"/>
+        </w:rPr>
+      </w:pPr>
       <w:r>
         <w:rPr>
           <w:color w:val="63035C"/>
           <w:sz w:val="28"/>
           <w:szCs w:val="28"/>
         </w:rPr>
-        <w:t xml:space="preserve"> és CollisonEditor</w:t>
-      </w:r>
+        <w:t>Mainwindow.xaml és Sliders.xaml:</w:t>
+      </w:r>
+      <w:r>
+        <w:rPr>
+          <w:color w:val="000000" w:themeColor="text1"/>
+          <w:sz w:val="28"/>
+          <w:szCs w:val="28"/>
+        </w:rPr>
+        <w:t xml:space="preserve"> </w:t>
+      </w:r>
+      <w:r>
+        <w:rPr>
+          <w:color w:val="7030A0"/>
+          <w:sz w:val="28"/>
+          <w:szCs w:val="28"/>
+        </w:rPr>
+        <w:t>Móni</w:t>
+      </w:r>
+    </w:p>
+    <w:p>
+      <w:pPr>
+        <w:rPr>
+          <w:color w:val="000000" w:themeColor="text1"/>
+        </w:rPr>
+      </w:pPr>
+      <w:r>
+        <w:rPr>
+          <w:color w:val="000000" w:themeColor="text1"/>
+        </w:rPr>
+        <w:t xml:space="preserve">Az ablak elementjeit egy GameWindow nevű rács tartalmazza. Az ablakok tartalmának a változtatása a rácsok láthatóságának változtatásával történik. A legtöbbet használt elementek a rácsok, címkék, a </w:t>
+      </w:r>
+      <w:r>
+        <w:rPr>
+          <w:color w:val="000000" w:themeColor="text1"/>
+        </w:rPr>
+        <w:lastRenderedPageBreak/>
+        <w:t>gombok és a csúszkák. Van 1 ButtonControlTemplat1 kulcsú minta, ami egyedivé teszi a gombok kinézetét. A Sliders.xaml nevű alapanyagtárban tároljuk a csúszkák mintáját.</w:t>
+      </w:r>
+    </w:p>
+    <w:p>
+      <w:pPr>
+        <w:rPr>
+          <w:color w:val="7030A0"/>
+          <w:sz w:val="28"/>
+          <w:szCs w:val="28"/>
+        </w:rPr>
+      </w:pPr>
       <w:r>
         <w:rPr>
           <w:color w:val="63035C"/>
           <w:sz w:val="28"/>
           <w:szCs w:val="28"/>
         </w:rPr>
-        <w:t>:</w:t>
-      </w:r>
-      <w:r>
-        <w:rPr>
-          <w:color w:val="000000" w:themeColor="text1"/>
+        <w:t>MainWindow:</w:t>
+      </w:r>
+      <w:r>
+        <w:rPr>
+          <w:color w:val="63035C"/>
           <w:sz w:val="28"/>
           <w:szCs w:val="28"/>
         </w:rPr>
@@ -459,14 +1357,61 @@
         </w:rPr>
         <w:t>Peti</w:t>
       </w:r>
-    </w:p>
-    <w:p>
-      <w:pPr>
+      <w:r>
+        <w:rPr>
+          <w:color w:val="000000" w:themeColor="text1"/>
+          <w:sz w:val="28"/>
+          <w:szCs w:val="28"/>
+        </w:rPr>
+        <w:t xml:space="preserve">, </w:t>
+      </w:r>
+      <w:r>
         <w:rPr>
           <w:color w:val="7030A0"/>
           <w:sz w:val="28"/>
           <w:szCs w:val="28"/>
         </w:rPr>
+        <w:t>Móni</w:t>
+      </w:r>
+    </w:p>
+    <w:p>
+      <w:pPr>
+        <w:rPr>
+          <w:color w:val="000000" w:themeColor="text1"/>
+        </w:rPr>
+      </w:pPr>
+      <w:r>
+        <w:rPr>
+          <w:color w:val="000000" w:themeColor="text1"/>
+        </w:rPr>
+        <w:t>A főablak osztálya. Itt inicializáljuk az ablakot és a főbb játékrendszereket. Tartalmazza még a menü gomb eseményeit, billentyűgomb eseményeket</w:t>
+      </w:r>
+      <w:r>
+        <w:rPr>
+          <w:color w:val="000000" w:themeColor="text1"/>
+        </w:rPr>
+        <w:t xml:space="preserve"> (játékos vezérlés)</w:t>
+      </w:r>
+      <w:r>
+        <w:rPr>
+          <w:color w:val="000000" w:themeColor="text1"/>
+        </w:rPr>
+        <w:t>, program kilépésekor lefutó eseményt.</w:t>
+      </w:r>
+      <w:r>
+        <w:rPr>
+          <w:color w:val="000000" w:themeColor="text1"/>
+        </w:rPr>
+        <w:t xml:space="preserve"> Mellékes funkciója még az animálás, beállítások mentése és betöltése, és a fő játék ablak méretének, valamint minden gyerek elemének méretezése a saját maga átméreteződése szerint.</w:t>
+      </w:r>
+    </w:p>
+    <w:p>
+      <w:pPr>
+        <w:rPr>
+          <w:color w:val="00B0F0"/>
+          <w:sz w:val="28"/>
+          <w:szCs w:val="28"/>
+        </w:rPr>
       </w:pPr>
       <w:r>
         <w:rPr>
@@ -474,7 +1419,7 @@
           <w:sz w:val="28"/>
           <w:szCs w:val="28"/>
         </w:rPr>
-        <w:t>Enemy és EnemySprite:</w:t>
+        <w:t>SoundManager:</w:t>
       </w:r>
       <w:r>
         <w:rPr>
@@ -486,138 +1431,6 @@
       </w:r>
       <w:r>
         <w:rPr>
-          <w:color w:val="7030A0"/>
-          <w:sz w:val="28"/>
-          <w:szCs w:val="28"/>
-        </w:rPr>
-        <w:t>Móni</w:t>
-      </w:r>
-    </w:p>
-    <w:p>
-      <w:pPr>
-        <w:rPr>
-          <w:color w:val="000000" w:themeColor="text1"/>
-        </w:rPr>
-      </w:pPr>
-      <w:r>
-        <w:rPr>
-          <w:color w:val="000000" w:themeColor="text1"/>
-        </w:rPr>
-        <w:t>Az EnemySprite a Sprite osztály gyerekosztálya,</w:t>
-      </w:r>
-      <w:r>
-        <w:rPr>
-          <w:color w:val="000000" w:themeColor="text1"/>
-        </w:rPr>
-        <w:t xml:space="preserve"> aminek nincs új paramétere a Sprite-hoz képest. EnemySprite létrehozásakor azonnal </w:t>
-      </w:r>
-      <w:r>
-        <w:rPr>
-          <w:color w:val="000000" w:themeColor="text1"/>
-        </w:rPr>
-        <w:t>hozzáadjuk a komponenseket inaktívan, az animációját Enemyre állítjuk, illetve az Enemy osztály enemyList nevű listájához adja magát. Ha az EnemyDeath függvényt meghívjuk, akkor lejátssza az Enemy 3. animációját, és a FinishDeath függvényt feliratkoztatjuk az OnAnimationEnded eseményre. A FinishDeath függvény az animáció végén létrehoz egy rand</w:t>
-      </w:r>
-      <w:r>
-        <w:rPr>
-          <w:color w:val="000000" w:themeColor="text1"/>
-        </w:rPr>
-        <w:t xml:space="preserve">om FruitSpriteot a saját helyén. Az Update függvény overrideolása alatt készítjük el az enemy AI-t. Létrehozunk egy timert, ami növekedése szerint jobbra vagy balra mozog az </w:t>
-      </w:r>
-      <w:r>
-        <w:rPr>
-          <w:color w:val="000000" w:themeColor="text1"/>
-        </w:rPr>
-        <w:t xml:space="preserve">EnemySprite </w:t>
-      </w:r>
-      <w:r>
-        <w:rPr>
-          <w:color w:val="000000" w:themeColor="text1"/>
-        </w:rPr>
-        <w:t>és minden második másodpercben ugrik. Ugyanitt lejátsszuk az animációit a mozgásnak</w:t>
-      </w:r>
-      <w:r>
-        <w:rPr>
-          <w:color w:val="000000" w:themeColor="text1"/>
-        </w:rPr>
-        <w:t>. Ha egymáshoz érnek az EnemySprite-ok, akkor az egyik begyorsul. Az Enemy osztályból tehetünk aktívvá egy EnemySprite-ot az EnemyLoad függvénnyel, illetve az AddEnemy függvénnyel hozhatunk létre új EnemySpritot.</w:t>
-      </w:r>
-    </w:p>
-    <w:p>
-      <w:pPr>
-        <w:rPr>
-          <w:color w:val="000000" w:themeColor="text1"/>
-          <w:sz w:val="28"/>
-          <w:szCs w:val="28"/>
-        </w:rPr>
-      </w:pPr>
-      <w:r>
-        <w:rPr>
-          <w:color w:val="63035C"/>
-          <w:sz w:val="28"/>
-          <w:szCs w:val="28"/>
-        </w:rPr>
-        <w:lastRenderedPageBreak/>
-        <w:t>FruitSprite és FruitType:</w:t>
-      </w:r>
-      <w:r>
-        <w:rPr>
-          <w:color w:val="000000" w:themeColor="text1"/>
-          <w:sz w:val="28"/>
-          <w:szCs w:val="28"/>
-        </w:rPr>
-        <w:t xml:space="preserve"> </w:t>
-      </w:r>
-      <w:r>
-        <w:rPr>
-          <w:color w:val="92D050"/>
-          <w:sz w:val="28"/>
-          <w:szCs w:val="28"/>
-        </w:rPr>
-        <w:t>Oli</w:t>
-      </w:r>
-    </w:p>
-    <w:p>
-      <w:pPr>
-        <w:rPr>
-          <w:color w:val="000000" w:themeColor="text1"/>
-          <w:sz w:val="28"/>
-          <w:szCs w:val="28"/>
-        </w:rPr>
-      </w:pPr>
-      <w:r>
-        <w:rPr>
-          <w:color w:val="63035C"/>
-          <w:sz w:val="28"/>
-          <w:szCs w:val="28"/>
-        </w:rPr>
-        <w:t>GameManager</w:t>
-      </w:r>
-      <w:r>
-        <w:rPr>
-          <w:color w:val="63035C"/>
-          <w:sz w:val="28"/>
-          <w:szCs w:val="28"/>
-        </w:rPr>
-        <w:t xml:space="preserve"> és GameOptions</w:t>
-      </w:r>
-      <w:r>
-        <w:rPr>
-          <w:color w:val="63035C"/>
-          <w:sz w:val="28"/>
-          <w:szCs w:val="28"/>
-        </w:rPr>
-        <w:t>:</w:t>
-      </w:r>
-      <w:r>
-        <w:rPr>
-          <w:color w:val="000000" w:themeColor="text1"/>
-          <w:sz w:val="28"/>
-          <w:szCs w:val="28"/>
-        </w:rPr>
-        <w:t xml:space="preserve"> </w:t>
-      </w:r>
-      <w:r>
-        <w:rPr>
           <w:color w:val="00B0F0"/>
           <w:sz w:val="28"/>
           <w:szCs w:val="28"/>
@@ -628,790 +1441,50 @@
     <w:p>
       <w:pPr>
         <w:rPr>
-          <w:color w:val="63035C"/>
-          <w:sz w:val="28"/>
-          <w:szCs w:val="28"/>
-        </w:rPr>
-      </w:pPr>
-      <w:r>
-        <w:rPr>
-          <w:color w:val="63035C"/>
-          <w:sz w:val="28"/>
-          <w:szCs w:val="28"/>
-        </w:rPr>
-        <w:t>MapSprite</w:t>
-      </w:r>
-      <w:r>
-        <w:rPr>
-          <w:color w:val="63035C"/>
-          <w:sz w:val="28"/>
-          <w:szCs w:val="28"/>
-        </w:rPr>
-        <w:t xml:space="preserve"> és </w:t>
-      </w:r>
-      <w:r>
-        <w:rPr>
-          <w:color w:val="63035C"/>
-          <w:sz w:val="28"/>
-          <w:szCs w:val="28"/>
-        </w:rPr>
-        <w:t>Map</w:t>
-      </w:r>
-      <w:r>
-        <w:rPr>
-          <w:color w:val="63035C"/>
-          <w:sz w:val="28"/>
-          <w:szCs w:val="28"/>
-        </w:rPr>
-        <w:t>L</w:t>
-      </w:r>
-      <w:r>
-        <w:rPr>
-          <w:color w:val="63035C"/>
-          <w:sz w:val="28"/>
-          <w:szCs w:val="28"/>
-        </w:rPr>
-        <w:t>oad</w:t>
-      </w:r>
-      <w:r>
-        <w:rPr>
-          <w:color w:val="63035C"/>
-          <w:sz w:val="28"/>
-          <w:szCs w:val="28"/>
-        </w:rPr>
-        <w:t>: Móni</w:t>
-      </w:r>
-      <w:r>
-        <w:rPr>
-          <w:color w:val="63035C"/>
-          <w:sz w:val="28"/>
-          <w:szCs w:val="28"/>
-        </w:rPr>
-        <w:t xml:space="preserve"> </w:t>
-      </w:r>
-    </w:p>
-    <w:p>
-      <w:pPr>
-        <w:rPr>
-          <w:color w:val="000000" w:themeColor="text1"/>
-        </w:rPr>
-      </w:pPr>
-      <w:r>
-        <w:rPr>
-          <w:color w:val="000000" w:themeColor="text1"/>
-        </w:rPr>
-        <w:t xml:space="preserve">A </w:t>
-      </w:r>
-      <w:r>
-        <w:rPr>
-          <w:color w:val="000000" w:themeColor="text1"/>
-        </w:rPr>
-        <w:t>MapSprite a Sprite objektum gyerekosztály, aminek két új paramétere van, az enemy, ami a maphoz tartozó enemy neve, illetve map_background, ami a pálya háttérszíne. Mapsprite létrehozásakor meghívja a DeserializeMap függvényt, ami betölti a maphoz tartozó hitboxokat. A SerializeMap elmenti a megrajzolt hitboxokat. A MapLoaded és a MapUnloaded invoke-olja a hozzá tartozó eseményt. Az Update override-ján</w:t>
-      </w:r>
-      <w:r>
-        <w:rPr>
-          <w:color w:val="000000" w:themeColor="text1"/>
-        </w:rPr>
-        <w:t xml:space="preserve"> megnézi, hogy mikor kell betöltenie a mapnak, aktiválja az animációkat és változtatja a háttérszínt. Ha nincs aktív EnemySprite, akkor egy timer segítségével 4 másodperc elteltével a következő pályát tölti be, Inaktiválja a maradék FruitSpriteot. A MapLoad létrehozásakor betölti a pályákhoz és ellenségekhez tartozó képeket, a pályáknak MapSprite ot hoz létre és egy listába menti őket. A LoadMap függvény betölti a pályát a megfelelő PlayerSprite(ok)kal. Meghívja </w:t>
-      </w:r>
-      <w:r>
-        <w:rPr>
-          <w:color w:val="000000" w:themeColor="text1"/>
-        </w:rPr>
-        <w:t>a Dangerzone függvényt kétszer és a PortalDanger függvényt, rect-be menti őket. Random pozícióba EnemySpriteot hoz létre úgy, hogy a rect-be mentett adatokon kívül essen a pozíció, a mennyiségük a teljesített pályák mennyiségétől függ. A Dangerzone és PortalDanger függvények miatt nem hozhatunk létre EnemySprite-ot a PlayerSprite-ok közelében, illetve a „portál” felé. A ClearAll függvény törli a listák tartalmát, alaphelyzetbe állítja a játékot.</w:t>
-      </w:r>
-    </w:p>
-    <w:p>
-      <w:pPr>
-        <w:rPr>
-          <w:color w:val="7030A0"/>
-          <w:sz w:val="28"/>
-          <w:szCs w:val="28"/>
-        </w:rPr>
-      </w:pPr>
-      <w:r>
-        <w:rPr>
-          <w:color w:val="63035C"/>
-          <w:sz w:val="28"/>
-          <w:szCs w:val="28"/>
-        </w:rPr>
-        <w:t>Portal</w:t>
-      </w:r>
-      <w:r>
-        <w:rPr>
-          <w:color w:val="63035C"/>
-          <w:sz w:val="28"/>
-          <w:szCs w:val="28"/>
-        </w:rPr>
-        <w:t>Component</w:t>
-      </w:r>
-      <w:r>
-        <w:rPr>
-          <w:color w:val="63035C"/>
-          <w:sz w:val="28"/>
-          <w:szCs w:val="28"/>
-        </w:rPr>
-        <w:t>:</w:t>
-      </w:r>
-      <w:r>
-        <w:rPr>
-          <w:color w:val="000000" w:themeColor="text1"/>
-          <w:sz w:val="28"/>
-          <w:szCs w:val="28"/>
-        </w:rPr>
-        <w:t xml:space="preserve"> </w:t>
-      </w:r>
-      <w:r>
-        <w:rPr>
-          <w:color w:val="7030A0"/>
-          <w:sz w:val="28"/>
-          <w:szCs w:val="28"/>
-        </w:rPr>
-        <w:t>Móni</w:t>
-      </w:r>
-    </w:p>
-    <w:p>
-      <w:pPr>
-        <w:rPr>
-          <w:color w:val="000000" w:themeColor="text1"/>
-        </w:rPr>
-      </w:pPr>
-      <w:r>
-        <w:rPr>
-          <w:color w:val="000000" w:themeColor="text1"/>
-        </w:rPr>
-        <w:t>A PortalComponent</w:t>
-      </w:r>
-      <w:r>
-        <w:rPr>
-          <w:color w:val="000000" w:themeColor="text1"/>
-        </w:rPr>
-        <w:t xml:space="preserve"> A SpriteComponent gyerekosztálya</w:t>
-      </w:r>
-      <w:r>
-        <w:rPr>
-          <w:color w:val="000000" w:themeColor="text1"/>
-        </w:rPr>
-        <w:t>. A PreUpdate override-ján, ha a Sprite pozíciója nagyobb, mint a pálya vége, akkor a „portált” használva felteleportál a map tetején lév</w:t>
-      </w:r>
-      <w:r>
-        <w:rPr>
-          <w:color w:val="000000" w:themeColor="text1"/>
-        </w:rPr>
-        <w:t>ő</w:t>
-      </w:r>
-      <w:r>
-        <w:rPr>
-          <w:color w:val="000000" w:themeColor="text1"/>
-        </w:rPr>
-        <w:t xml:space="preserve"> lyukba.</w:t>
-      </w:r>
-    </w:p>
-    <w:p>
-      <w:pPr>
-        <w:rPr>
-          <w:color w:val="7030A0"/>
-          <w:sz w:val="28"/>
-          <w:szCs w:val="28"/>
-        </w:rPr>
-      </w:pPr>
-      <w:r>
-        <w:rPr>
-          <w:color w:val="63035C"/>
-          <w:sz w:val="28"/>
-          <w:szCs w:val="28"/>
-        </w:rPr>
-        <w:t>PlayerSprite</w:t>
-      </w:r>
-      <w:r>
-        <w:rPr>
-          <w:color w:val="63035C"/>
-          <w:sz w:val="28"/>
-          <w:szCs w:val="28"/>
-        </w:rPr>
-        <w:t xml:space="preserve"> és ProjectileSprite</w:t>
-      </w:r>
-      <w:r>
-        <w:rPr>
-          <w:color w:val="63035C"/>
-          <w:sz w:val="28"/>
-          <w:szCs w:val="28"/>
-        </w:rPr>
-        <w:t>:</w:t>
-      </w:r>
-      <w:r>
-        <w:rPr>
-          <w:color w:val="000000" w:themeColor="text1"/>
-          <w:sz w:val="28"/>
-          <w:szCs w:val="28"/>
-        </w:rPr>
-        <w:t xml:space="preserve"> </w:t>
-      </w:r>
-      <w:r>
-        <w:rPr>
-          <w:color w:val="7030A0"/>
-          <w:sz w:val="28"/>
-          <w:szCs w:val="28"/>
-        </w:rPr>
-        <w:t>Móni</w:t>
-      </w:r>
-    </w:p>
-    <w:p>
-      <w:pPr>
-        <w:rPr>
-          <w:color w:val="000000" w:themeColor="text1"/>
-        </w:rPr>
-      </w:pPr>
-      <w:r>
-        <w:rPr>
-          <w:color w:val="000000" w:themeColor="text1"/>
-        </w:rPr>
-        <w:t>A PlayerSprite és a ProjectileSprite a Sprite objektum gyerekosztálya. A ProjectileSprite nem tartalmaz új paramétert Sprite-hoz képest. A PlayerSprite-nak 2 új paramétere van: player_id, azaz melyik játékosé, illetve projectile, ami a</w:t>
-      </w:r>
-      <w:r>
-        <w:rPr>
-          <w:color w:val="000000" w:themeColor="text1"/>
-        </w:rPr>
-        <w:t xml:space="preserve">nnak a képnek a neve, ami a hozzá tartozó lövedéké. A PlayerSprite létrehozásakor hozzáadjuk a komponenseket inaktívan, illetve feltöltjük a _keys nevű listát a hozzá tartozó irányítással és a Life nevű integert </w:t>
-      </w:r>
-      <w:r>
-        <w:rPr>
-          <w:color w:val="000000" w:themeColor="text1"/>
-        </w:rPr>
-        <w:t xml:space="preserve">a </w:t>
-      </w:r>
-      <w:r>
-        <w:rPr>
-          <w:color w:val="000000" w:themeColor="text1"/>
-        </w:rPr>
-        <w:t>maxLife</w:t>
-      </w:r>
-      <w:r>
-        <w:rPr>
-          <w:color w:val="000000" w:themeColor="text1"/>
-        </w:rPr>
-        <w:t xml:space="preserve"> értékére állítja.</w:t>
-      </w:r>
-      <w:r>
-        <w:rPr>
-          <w:color w:val="000000" w:themeColor="text1"/>
-        </w:rPr>
-        <w:t xml:space="preserve"> </w:t>
-      </w:r>
-      <w:r>
-        <w:rPr>
-          <w:color w:val="000000" w:themeColor="text1"/>
-        </w:rPr>
-        <w:t>A Lif</w:t>
-      </w:r>
-      <w:r>
-        <w:rPr>
-          <w:color w:val="000000" w:themeColor="text1"/>
-        </w:rPr>
-        <w:t>e frissíti magát amikor a PlayerSprite életereje változik, és ahhoz megfelelő életerő Sprite-okat tölt be.</w:t>
-      </w:r>
-      <w:r>
-        <w:rPr>
-          <w:color w:val="000000" w:themeColor="text1"/>
-        </w:rPr>
-        <w:t xml:space="preserve"> A MoveLeft, MoveRight és Jump mozgatja a PlayerSprite-okat és lejátssza az animációt.</w:t>
-      </w:r>
-      <w:r>
-        <w:rPr>
-          <w:color w:val="000000" w:themeColor="text1"/>
-        </w:rPr>
-        <w:t xml:space="preserve"> A Shoot készít egy ProjectileSpriteot</w:t>
-      </w:r>
-      <w:r>
-        <w:rPr>
-          <w:color w:val="000000" w:themeColor="text1"/>
-        </w:rPr>
-        <w:t xml:space="preserve">. </w:t>
-      </w:r>
-      <w:r>
-        <w:rPr>
-          <w:color w:val="000000" w:themeColor="text1"/>
-        </w:rPr>
-        <w:t>Az Update override-ja közben megnézzük, hogy az adott billentyűk le vannak lenyomva, ha igen meghívjuk a billentyűhöz tartozó irányítást. Ugyanitt megnézzük, hogy a PlayerSprite érintkezett-e FruitSprite-tal, ha igen, akkor a megfelelő pontokat hozzáadjuk egy számlálóhoz, illetve érintkezett-e EnemySprite-tal, ha igen életerőt veszít. Néhány funkció csak id</w:t>
-      </w:r>
-      <w:r>
-        <w:rPr>
-          <w:color w:val="000000" w:themeColor="text1"/>
-        </w:rPr>
-        <w:t>ő</w:t>
-      </w:r>
-      <w:r>
-        <w:rPr>
-          <w:color w:val="000000" w:themeColor="text1"/>
-        </w:rPr>
-        <w:t>nként történhe</w:t>
-      </w:r>
-      <w:r>
-        <w:rPr>
-          <w:color w:val="000000" w:themeColor="text1"/>
-        </w:rPr>
-        <w:t xml:space="preserve">t meg (pl: lövés, sebződés), erre egy timer-t használunk. A FinishDeath meghívásakor inaktiválja azt a PlayerSprite-ot, amelyik életereje 0, illetve eltárolja az adatait (elért pont, elért pálya), ha minden aktív játékos életereje 0, akkor megjeleníti az eredményeket egy másik rácsban, visszaállítja a PlayerSprite-ok adatait (életerő, nagyság stb.) alaphelyzetbe. </w:t>
-      </w:r>
-      <w:r>
-        <w:rPr>
-          <w:color w:val="000000" w:themeColor="text1"/>
-        </w:rPr>
-        <w:t>A ProjectileSprite létrehozásakor komponenseket adunk hozzá. Az Update függvény override-ján mozog a ProjectileSprite egyenesen, abba az irányba amerre a PlayerSprite nézett (PlayerSprite size vektora alapján), és ha érintkezik egy EnemySprite-tal, meghívja az adott EnemySprite-on az EnemyDeath-et.</w:t>
-      </w:r>
-    </w:p>
-    <w:p>
-      <w:pPr>
-        <w:rPr>
-          <w:color w:val="000000" w:themeColor="text1"/>
-          <w:sz w:val="28"/>
-          <w:szCs w:val="28"/>
-        </w:rPr>
-      </w:pPr>
-      <w:r>
-        <w:rPr>
-          <w:color w:val="63035C"/>
-          <w:sz w:val="28"/>
-          <w:szCs w:val="28"/>
-        </w:rPr>
-        <w:t xml:space="preserve">Sprite, </w:t>
-      </w:r>
-      <w:r>
-        <w:rPr>
-          <w:color w:val="63035C"/>
-          <w:sz w:val="28"/>
-          <w:szCs w:val="28"/>
-        </w:rPr>
-        <w:t>SpriteManager</w:t>
-      </w:r>
-      <w:r>
-        <w:rPr>
-          <w:color w:val="63035C"/>
-          <w:sz w:val="28"/>
-          <w:szCs w:val="28"/>
-        </w:rPr>
-        <w:t xml:space="preserve"> és SpriteComponent</w:t>
-      </w:r>
-      <w:r>
-        <w:rPr>
-          <w:color w:val="63035C"/>
-          <w:sz w:val="28"/>
-          <w:szCs w:val="28"/>
-        </w:rPr>
-        <w:t>:</w:t>
-      </w:r>
-      <w:r>
-        <w:rPr>
-          <w:color w:val="000000" w:themeColor="text1"/>
-          <w:sz w:val="28"/>
-          <w:szCs w:val="28"/>
-        </w:rPr>
-        <w:t xml:space="preserve"> </w:t>
-      </w:r>
-      <w:r>
-        <w:rPr>
-          <w:color w:val="00B0F0"/>
-          <w:sz w:val="28"/>
-          <w:szCs w:val="28"/>
-        </w:rPr>
-        <w:t>Peti</w:t>
-      </w:r>
-    </w:p>
-    <w:p>
-      <w:pPr>
-        <w:rPr>
-          <w:color w:val="7030A0"/>
-          <w:sz w:val="28"/>
-          <w:szCs w:val="28"/>
-        </w:rPr>
-      </w:pPr>
-      <w:r>
-        <w:rPr>
-          <w:color w:val="63035C"/>
-          <w:sz w:val="28"/>
-          <w:szCs w:val="28"/>
-        </w:rPr>
-        <w:lastRenderedPageBreak/>
-        <w:t>AccessData, CharacterTable, Connection és Highscore:</w:t>
-      </w:r>
-      <w:r>
-        <w:rPr>
-          <w:color w:val="000000" w:themeColor="text1"/>
-          <w:sz w:val="28"/>
-          <w:szCs w:val="28"/>
-        </w:rPr>
-        <w:t xml:space="preserve"> </w:t>
-      </w:r>
-      <w:r>
-        <w:rPr>
-          <w:color w:val="7030A0"/>
-          <w:sz w:val="28"/>
-          <w:szCs w:val="28"/>
-        </w:rPr>
-        <w:t>Móni</w:t>
-      </w:r>
-    </w:p>
-    <w:p>
-      <w:pPr>
-        <w:rPr>
-          <w:color w:val="000000" w:themeColor="text1"/>
-        </w:rPr>
-      </w:pPr>
-      <w:r>
-        <w:rPr>
-          <w:color w:val="000000" w:themeColor="text1"/>
-        </w:rPr>
-        <w:t>Ezek az objektumok az adatbázis kezeléséhez szükségesek. A Highscore és a CharacterTable ad tulajdonságot az adatbázis tábláinak. A Connection egy statikus függvényt tartalmaz, a Connect-et, amely visszaadja a kapcsolatot a létrehozott kapcsolat nevéből. Az AccessData függvényei adják vissza az általunk lekért adatokat, vagy hoznak létre/törölnek</w:t>
-      </w:r>
-      <w:r>
-        <w:rPr>
-          <w:color w:val="000000" w:themeColor="text1"/>
-        </w:rPr>
-        <w:t xml:space="preserve"> a Dapper és az SQLite csomagok segítségével</w:t>
-      </w:r>
-      <w:r>
-        <w:rPr>
-          <w:color w:val="000000" w:themeColor="text1"/>
-        </w:rPr>
-        <w:t>. A GetScore függvény kilistáz minden</w:t>
-      </w:r>
-      <w:r>
-        <w:rPr>
-          <w:color w:val="000000" w:themeColor="text1"/>
-        </w:rPr>
-        <w:t xml:space="preserve"> adatot, a ScoreAmount pedig megmondja mennyi adat van a Highscore táblában. A GetOrderedScore és GetOrderedFloor rendezi az adatokat. A GetMostplayedCharacter visszaadja a legtöbbször szereplő characterid-t. AddScore, AddChar és InitDB adatot tölt fel, ClearDB töröl minden adatot. A GetCharname visszaad egy character nevet id alapján.</w:t>
-      </w:r>
-    </w:p>
-    <w:p>
-      <w:pPr>
-        <w:rPr>
-          <w:color w:val="000000" w:themeColor="text1"/>
-          <w:sz w:val="28"/>
-          <w:szCs w:val="28"/>
-        </w:rPr>
-      </w:pPr>
-      <w:r>
-        <w:rPr>
-          <w:color w:val="63035C"/>
-          <w:sz w:val="28"/>
-          <w:szCs w:val="28"/>
-        </w:rPr>
-        <w:t>Vector2:</w:t>
-      </w:r>
-      <w:r>
-        <w:rPr>
-          <w:color w:val="000000" w:themeColor="text1"/>
-          <w:sz w:val="28"/>
-          <w:szCs w:val="28"/>
-        </w:rPr>
-        <w:t xml:space="preserve"> </w:t>
-      </w:r>
-      <w:r>
-        <w:rPr>
-          <w:color w:val="00B0F0"/>
-          <w:sz w:val="28"/>
-          <w:szCs w:val="28"/>
-        </w:rPr>
-        <w:t>Peti</w:t>
-      </w:r>
-    </w:p>
-    <w:p>
-      <w:pPr>
-        <w:rPr>
-          <w:color w:val="7030A0"/>
-          <w:sz w:val="28"/>
-          <w:szCs w:val="28"/>
-        </w:rPr>
-      </w:pPr>
-      <w:r>
-        <w:rPr>
-          <w:color w:val="63035C"/>
-          <w:sz w:val="28"/>
-          <w:szCs w:val="28"/>
-        </w:rPr>
-        <w:t>CharacterSelect:</w:t>
-      </w:r>
-      <w:r>
-        <w:rPr>
-          <w:color w:val="000000" w:themeColor="text1"/>
-          <w:sz w:val="28"/>
-          <w:szCs w:val="28"/>
-        </w:rPr>
-        <w:t xml:space="preserve"> </w:t>
-      </w:r>
-      <w:r>
-        <w:rPr>
-          <w:color w:val="7030A0"/>
-          <w:sz w:val="28"/>
-          <w:szCs w:val="28"/>
-        </w:rPr>
-        <w:t>Móni</w:t>
-      </w:r>
-    </w:p>
-    <w:p>
-      <w:pPr>
-        <w:rPr>
-          <w:color w:val="000000" w:themeColor="text1"/>
-        </w:rPr>
-      </w:pPr>
-      <w:r>
-        <w:rPr>
-          <w:color w:val="000000" w:themeColor="text1"/>
-        </w:rPr>
-        <w:t xml:space="preserve">A Characterselect objektum létrehozásakor betöltjük a lövedékek, a karakterek és az életerő képeit, illetve új PlayerSprite-okat hoz létre és ezeket 2 listába menti (chars1, chars2). A függvények meghívásakor meg kell adni a player_numbert, ami arra utal, hogy 1 vagy 2 játékosra akarjuk. A LoadChar betölti a </w:t>
-      </w:r>
-      <w:r>
-        <w:rPr>
-          <w:color w:val="000000" w:themeColor="text1"/>
-        </w:rPr>
-        <w:t xml:space="preserve">PlayerSprite-okat </w:t>
-      </w:r>
-      <w:r>
-        <w:rPr>
-          <w:color w:val="000000" w:themeColor="text1"/>
-        </w:rPr>
-        <w:t xml:space="preserve">a karakterválasztáshoz kellő adatokkal. A NextChar és PreChar az a </w:t>
-      </w:r>
-      <w:r>
-        <w:rPr>
-          <w:color w:val="000000" w:themeColor="text1"/>
-        </w:rPr>
-        <w:t xml:space="preserve">PlayerSprite-ok </w:t>
-      </w:r>
-      <w:r>
-        <w:rPr>
-          <w:color w:val="000000" w:themeColor="text1"/>
-        </w:rPr>
-        <w:t xml:space="preserve">váltásához </w:t>
-      </w:r>
-      <w:r>
-        <w:rPr>
-          <w:color w:val="000000" w:themeColor="text1"/>
-        </w:rPr>
-        <w:t>jó karakterválastásnál. Az UnloadChar inaktívvá teszi a PlayerSprite-okat. A SelectedChar visszaadja az éppen aktív PlayerSprite-ot. A CharacterLoad a játékhoz teszi aktívvá a kiválasztott PlayerSprite(oka)t, megfelelő helyen méretben aktív komponensekkel. Az UnLoadCharacter inaktívvá tesz egy PlayerSprite-ot a komponenseikkel. A PlayerCurrentPosition visszaadja az aktív PlayerSprite jelenlegi pozícióját.</w:t>
-      </w:r>
-    </w:p>
-    <w:p>
-      <w:pPr>
-        <w:rPr>
-          <w:color w:val="7030A0"/>
-          <w:sz w:val="28"/>
-          <w:szCs w:val="28"/>
-        </w:rPr>
-      </w:pPr>
-      <w:r>
-        <w:rPr>
-          <w:color w:val="63035C"/>
-          <w:sz w:val="28"/>
-          <w:szCs w:val="28"/>
-        </w:rPr>
-        <w:t>Confirm.xaml és Confirm:</w:t>
-      </w:r>
-      <w:r>
-        <w:rPr>
-          <w:color w:val="000000" w:themeColor="text1"/>
-          <w:sz w:val="28"/>
-          <w:szCs w:val="28"/>
-        </w:rPr>
-        <w:t xml:space="preserve"> </w:t>
-      </w:r>
-      <w:r>
-        <w:rPr>
-          <w:color w:val="7030A0"/>
-          <w:sz w:val="28"/>
-          <w:szCs w:val="28"/>
-        </w:rPr>
-        <w:t>Móni</w:t>
-      </w:r>
-    </w:p>
-    <w:p>
-      <w:pPr>
-        <w:rPr>
-          <w:color w:val="000000" w:themeColor="text1"/>
-        </w:rPr>
-      </w:pPr>
-      <w:r>
-        <w:rPr>
-          <w:color w:val="000000" w:themeColor="text1"/>
-        </w:rPr>
-        <w:t>A Confirm ablak akkor nyitódik meg, ha Clear gombra kattintunk, az ablak 2 gombot tartalmaz és egy</w:t>
-      </w:r>
-      <w:r>
-        <w:rPr>
-          <w:color w:val="000000" w:themeColor="text1"/>
-        </w:rPr>
-        <w:t xml:space="preserve"> címke</w:t>
-      </w:r>
-      <w:r>
-        <w:rPr>
-          <w:color w:val="000000" w:themeColor="text1"/>
-        </w:rPr>
-        <w:t xml:space="preserve">, amin felirat van. Ha a yes gombra kattintunk, akkor az adatbázis </w:t>
-      </w:r>
-      <w:r>
-        <w:rPr>
-          <w:color w:val="000000" w:themeColor="text1"/>
-        </w:rPr>
-        <w:t>Highscore táblájának tartalma törlődik. Ha a no gombra kattintunk vagy az ablak kikerül a fókúszból, akkor bezáródik (IsForeground függvény).</w:t>
-      </w:r>
-    </w:p>
-    <w:p>
-      <w:pPr>
-        <w:rPr>
-          <w:color w:val="7030A0"/>
-          <w:sz w:val="28"/>
-          <w:szCs w:val="28"/>
-        </w:rPr>
-      </w:pPr>
-      <w:r>
-        <w:rPr>
-          <w:color w:val="63035C"/>
-          <w:sz w:val="28"/>
-          <w:szCs w:val="28"/>
-        </w:rPr>
-        <w:t>Mainwindow.xaml és Sliders.xaml:</w:t>
-      </w:r>
-      <w:r>
-        <w:rPr>
-          <w:color w:val="000000" w:themeColor="text1"/>
-          <w:sz w:val="28"/>
-          <w:szCs w:val="28"/>
-        </w:rPr>
-        <w:t xml:space="preserve"> </w:t>
-      </w:r>
-      <w:r>
-        <w:rPr>
-          <w:color w:val="7030A0"/>
-          <w:sz w:val="28"/>
-          <w:szCs w:val="28"/>
-        </w:rPr>
-        <w:t>Móni</w:t>
-      </w:r>
-    </w:p>
-    <w:p>
-      <w:pPr>
-        <w:rPr>
-          <w:color w:val="000000" w:themeColor="text1"/>
-        </w:rPr>
-      </w:pPr>
-      <w:r>
-        <w:rPr>
-          <w:color w:val="000000" w:themeColor="text1"/>
-        </w:rPr>
-        <w:t xml:space="preserve">Az ablak elementjeit egy GameWindow nevű rács tartalmazza. Az ablakok tartalmának a változtatása a rácsok láthatóságának változtatásával történik. A legtöbbet használt elementek a rácsok, címkék, a gombok és a csúszkák. Van 1 ButtonControlTemplat1 kulcsú minta, ami egyedivé teszi a gombok kinézetét. A Sliders.xaml nevű </w:t>
-      </w:r>
-      <w:r>
-        <w:rPr>
-          <w:color w:val="000000" w:themeColor="text1"/>
-        </w:rPr>
-        <w:t xml:space="preserve">alapanyagtárban </w:t>
-      </w:r>
-      <w:r>
-        <w:rPr>
-          <w:color w:val="000000" w:themeColor="text1"/>
-        </w:rPr>
-        <w:t xml:space="preserve">tároljuk a </w:t>
-      </w:r>
-      <w:r>
-        <w:rPr>
-          <w:color w:val="000000" w:themeColor="text1"/>
-        </w:rPr>
-        <w:t xml:space="preserve">csúszkák </w:t>
-      </w:r>
-      <w:r>
-        <w:rPr>
-          <w:color w:val="000000" w:themeColor="text1"/>
-        </w:rPr>
-        <w:t>mintáját.</w:t>
-      </w:r>
-    </w:p>
-    <w:p>
-      <w:pPr>
-        <w:rPr>
-          <w:color w:val="000000" w:themeColor="text1"/>
-          <w:sz w:val="28"/>
-          <w:szCs w:val="28"/>
-        </w:rPr>
-      </w:pPr>
-      <w:r>
-        <w:rPr>
-          <w:color w:val="63035C"/>
-          <w:sz w:val="28"/>
-          <w:szCs w:val="28"/>
-        </w:rPr>
-        <w:t>MainWindow:</w:t>
-      </w:r>
-      <w:r>
-        <w:rPr>
-          <w:color w:val="000000" w:themeColor="text1"/>
-          <w:sz w:val="28"/>
-          <w:szCs w:val="28"/>
-        </w:rPr>
-        <w:t xml:space="preserve"> (ide lesznek majd alcímek)</w:t>
-      </w:r>
-      <w:r>
-        <w:rPr>
-          <w:color w:val="000000" w:themeColor="text1"/>
-          <w:sz w:val="28"/>
-          <w:szCs w:val="28"/>
-        </w:rPr>
-        <w:t xml:space="preserve"> </w:t>
-      </w:r>
-      <w:r>
-        <w:rPr>
-          <w:color w:val="00B0F0"/>
-          <w:sz w:val="28"/>
-          <w:szCs w:val="28"/>
-        </w:rPr>
-        <w:t>Peti</w:t>
-      </w:r>
-      <w:r>
-        <w:rPr>
-          <w:color w:val="000000" w:themeColor="text1"/>
-          <w:sz w:val="28"/>
-          <w:szCs w:val="28"/>
-        </w:rPr>
-        <w:t xml:space="preserve">, </w:t>
-      </w:r>
-      <w:r>
-        <w:rPr>
-          <w:color w:val="7030A0"/>
-          <w:sz w:val="28"/>
-          <w:szCs w:val="28"/>
-        </w:rPr>
-        <w:t>Móni</w:t>
-      </w:r>
-    </w:p>
-    <w:p>
-      <w:pPr>
-        <w:rPr>
-          <w:color w:val="000000" w:themeColor="text1"/>
-          <w:sz w:val="28"/>
-          <w:szCs w:val="28"/>
-        </w:rPr>
-      </w:pPr>
-      <w:r>
-        <w:rPr>
-          <w:color w:val="63035C"/>
-          <w:sz w:val="28"/>
-          <w:szCs w:val="28"/>
-        </w:rPr>
-        <w:t>SoundManager:</w:t>
-      </w:r>
-      <w:r>
-        <w:rPr>
-          <w:color w:val="000000" w:themeColor="text1"/>
-          <w:sz w:val="28"/>
-          <w:szCs w:val="28"/>
-        </w:rPr>
-        <w:t xml:space="preserve"> </w:t>
-      </w:r>
-      <w:r>
-        <w:rPr>
-          <w:color w:val="00B0F0"/>
-          <w:sz w:val="28"/>
-          <w:szCs w:val="28"/>
-        </w:rPr>
-        <w:t>Peti</w:t>
+          <w:color w:val="000000" w:themeColor="text1"/>
+        </w:rPr>
+      </w:pPr>
+      <w:r>
+        <w:rPr>
+          <w:color w:val="000000" w:themeColor="text1"/>
+        </w:rPr>
+        <w:t xml:space="preserve">A hangok és zenék lejátszásáért felel NAudio használatával. Segítségével akár több zenét és hangeffektet lehet egyszerre lejátszani, eltérő hangerővel. A zenék között sima váltást hoz létre. </w:t>
+      </w:r>
+      <w:r>
+        <w:rPr>
+          <w:color w:val="000000" w:themeColor="text1"/>
+        </w:rPr>
+        <w:t>PlaySong</w:t>
+      </w:r>
+      <w:r>
+        <w:rPr>
+          <w:color w:val="000000" w:themeColor="text1"/>
+        </w:rPr>
+        <w:t xml:space="preserve"> metódussal lehet zenét, </w:t>
+      </w:r>
+      <w:r>
+        <w:rPr>
+          <w:color w:val="000000" w:themeColor="text1"/>
+        </w:rPr>
+        <w:t>PlaySoundEffect</w:t>
+      </w:r>
+      <w:r>
+        <w:rPr>
+          <w:color w:val="000000" w:themeColor="text1"/>
+        </w:rPr>
+        <w:t xml:space="preserve"> metódussal hangeffektet lejátszani. Elég az mp3 típusú hangfájl nevét megadni, ha a megfelelő mappába helyeztük el őket (Sounds/Music vagy Sounds/Effects). A SoundManager használata előtt fontos meghívni az Init függvényt, amely előkészíti a hangkeverőt és memóriába tárazza a hangeffekteket. Működése a </w:t>
+      </w:r>
+      <w:r>
+        <w:rPr>
+          <w:color w:val="000000" w:themeColor="text1"/>
+        </w:rPr>
+        <w:t>PewPewSoundMixer</w:t>
+      </w:r>
+      <w:r>
+        <w:rPr>
+          <w:color w:val="000000" w:themeColor="text1"/>
+        </w:rPr>
+        <w:t>en alapul, melynek külön lehet állítani két fő hangerejét.</w:t>
       </w:r>
     </w:p>
     <w:p>
@@ -1449,31 +1522,25 @@
         <w:rPr>
           <w:color w:val="000000" w:themeColor="text1"/>
         </w:rPr>
-        <w:t xml:space="preserve">A tesztelés nagyrésze a játékkal való játszással történt. Ez mellett használtunk objektumokat pl: </w:t>
+        <w:t>A tesztelés nagyrésze a játékkal való játszással történt. E mellett használtunk objektumokat pl:</w:t>
       </w:r>
       <w:r>
         <w:rPr>
           <w:color w:val="00B0F0"/>
         </w:rPr>
-        <w:t>Peti??</w:t>
-      </w:r>
-      <w:r>
-        <w:rPr>
-          <w:color w:val="000000" w:themeColor="text1"/>
-        </w:rPr>
-        <w:t>, elementek megjelenítését és Consol</w:t>
-      </w:r>
-      <w:r>
-        <w:rPr>
-          <w:color w:val="000000" w:themeColor="text1"/>
-        </w:rPr>
-        <w:t>e-</w:t>
-      </w:r>
-      <w:r>
-        <w:rPr>
-          <w:color w:val="000000" w:themeColor="text1"/>
-        </w:rPr>
-        <w:t>ra kiírt adatokat.</w:t>
+        <w:t xml:space="preserve"> </w:t>
+      </w:r>
+      <w:r>
+        <w:rPr>
+          <w:color w:val="000000" w:themeColor="text1"/>
+        </w:rPr>
+        <w:t>DebugSprite</w:t>
+      </w:r>
+      <w:r>
+        <w:rPr>
+          <w:color w:val="000000" w:themeColor="text1"/>
+        </w:rPr>
+        <w:t>, elementek megjelenítését és Console-ra kiírt adatokat.</w:t>
       </w:r>
     </w:p>
     <w:p>
@@ -1516,7 +1583,6 @@
         <w:rPr>
           <w:color w:val="260026"/>
         </w:rPr>
-        <w:lastRenderedPageBreak/>
         <w:t>Nem lokális többjátékos mód megvalósítása a játékhoz</w:t>
       </w:r>
     </w:p>
@@ -1661,23 +1727,7 @@
           <w:sz w:val="24"/>
           <w:szCs w:val="24"/>
         </w:rPr>
-        <w:t>A futtatáshoz egy működő Windows operációs rendszerre és a fájlokat tartalmazó mappára van szükség</w:t>
-      </w:r>
-      <w:r>
-        <w:rPr>
-          <w:rFonts w:ascii="Times New Roman" w:hAnsi="Times New Roman" w:cs="Times New Roman"/>
-          <w:sz w:val="24"/>
-          <w:szCs w:val="24"/>
-        </w:rPr>
-        <w:t>, illetve DirectX minimum 9-es verziójú szoftverjére</w:t>
-      </w:r>
-      <w:r>
-        <w:rPr>
-          <w:rFonts w:ascii="Times New Roman" w:hAnsi="Times New Roman" w:cs="Times New Roman"/>
-          <w:sz w:val="24"/>
-          <w:szCs w:val="24"/>
-        </w:rPr>
-        <w:t>. Fontos, hogy a mappákban található fájlok ne legyenek eltávolítva/ elkülönítve eredeti helyükről, mert az a program helytelen működését eredményezheti</w:t>
+        <w:t>A futtatáshoz egy működő Windows operációs rendszerre és a fájlokat tartalmazó mappára van szükség, illetve DirectX minimum 9-es verziójú szoftverjére. Fontos, hogy a mappákban található fájlok ne legyenek eltávolítva/ elkülönítve eredeti helyükről, mert az a program helytelen működését eredményezheti</w:t>
       </w:r>
     </w:p>
     <w:p>
@@ -1719,15 +1769,7 @@
           <w:sz w:val="24"/>
           <w:szCs w:val="24"/>
         </w:rPr>
-        <w:t xml:space="preserve">&gt;800MHz </w:t>
-      </w:r>
-      <w:r>
-        <w:rPr>
-          <w:rFonts w:ascii="Times New Roman" w:hAnsi="Times New Roman" w:cs="Times New Roman"/>
-          <w:sz w:val="24"/>
-          <w:szCs w:val="24"/>
-        </w:rPr>
-        <w:t>processzor</w:t>
+        <w:t>&gt;800MHz processzor</w:t>
       </w:r>
     </w:p>
     <w:p>
@@ -1773,56 +1815,41 @@
           <w:sz w:val="24"/>
           <w:szCs w:val="24"/>
         </w:rPr>
-        <w:t xml:space="preserve">DirectX 9 </w:t>
-      </w:r>
-      <w:r>
+        <w:t>DirectX 9 futtatására képes videókártya</w:t>
+      </w:r>
+    </w:p>
+    <w:p>
+      <w:pPr>
+        <w:jc w:val="both"/>
         <w:rPr>
           <w:rFonts w:ascii="Times New Roman" w:hAnsi="Times New Roman" w:cs="Times New Roman"/>
           <w:sz w:val="24"/>
           <w:szCs w:val="24"/>
         </w:rPr>
-        <w:t>futtatására</w:t>
-      </w:r>
+      </w:pPr>
       <w:r>
         <w:rPr>
           <w:rFonts w:ascii="Times New Roman" w:hAnsi="Times New Roman" w:cs="Times New Roman"/>
           <w:sz w:val="24"/>
           <w:szCs w:val="24"/>
         </w:rPr>
-        <w:t xml:space="preserve"> képes videókártya</w:t>
-      </w:r>
-    </w:p>
-    <w:p>
-      <w:pPr>
-        <w:jc w:val="both"/>
+        <w:lastRenderedPageBreak/>
+        <w:t>A program Visual Studio 201</w:t>
+      </w:r>
+      <w:r>
         <w:rPr>
           <w:rFonts w:ascii="Times New Roman" w:hAnsi="Times New Roman" w:cs="Times New Roman"/>
           <w:sz w:val="24"/>
           <w:szCs w:val="24"/>
         </w:rPr>
-      </w:pPr>
+        <w:t>9</w:t>
+      </w:r>
       <w:r>
         <w:rPr>
           <w:rFonts w:ascii="Times New Roman" w:hAnsi="Times New Roman" w:cs="Times New Roman"/>
           <w:sz w:val="24"/>
           <w:szCs w:val="24"/>
         </w:rPr>
-        <w:t>A program Visual Studio 201</w:t>
-      </w:r>
-      <w:r>
-        <w:rPr>
-          <w:rFonts w:ascii="Times New Roman" w:hAnsi="Times New Roman" w:cs="Times New Roman"/>
-          <w:sz w:val="24"/>
-          <w:szCs w:val="24"/>
-        </w:rPr>
-        <w:t>9</w:t>
-      </w:r>
-      <w:r>
-        <w:rPr>
-          <w:rFonts w:ascii="Times New Roman" w:hAnsi="Times New Roman" w:cs="Times New Roman"/>
-          <w:sz w:val="24"/>
-          <w:szCs w:val="24"/>
-        </w:rPr>
         <w:t>-ben lett fejlesztve, ezért továbbfejlesztéséhez ajánlott ennek megléte, illetve a Microsoft oldalán megadott hardverkövetelmények.</w:t>
       </w:r>
     </w:p>
@@ -1853,57 +1880,11 @@
         <w:rPr>
           <w:color w:val="000000" w:themeColor="text1"/>
         </w:rPr>
-        <w:t xml:space="preserve">A program indítása az PewPew Paradise.exe fájllal történik. Ekkor a program betölti a játék ablakját. Az ablak méretezése kedv szerint történhet, de ha kikattintunk az ablakból akkor a karakterek irányítása megszűnhet. A fő menüben gombokat látunk, amin keresztül érhetjük el a játék egyes funkcióit. A „Singleplayer” gombra kattintva indíthatunk játékot, ha egyedül szeretnénk játszani. A gombra kattintás után megadhatja a nevét és kiválaszthatja </w:t>
-      </w:r>
-      <w:r>
-        <w:rPr>
-          <w:color w:val="000000" w:themeColor="text1"/>
-        </w:rPr>
-        <w:t>karakterét</w:t>
-      </w:r>
-      <w:r>
-        <w:rPr>
-          <w:color w:val="000000" w:themeColor="text1"/>
-        </w:rPr>
-        <w:t>, majd a „Play” gom</w:t>
-      </w:r>
-      <w:r>
-        <w:rPr>
-          <w:color w:val="000000" w:themeColor="text1"/>
-        </w:rPr>
-        <w:t>b megnyomásával megkezdheti a játékot. A pálya felett láthatja a nevét a pontjait és hogy mennyi életerője van.</w:t>
-      </w:r>
-      <w:r>
-        <w:rPr>
-          <w:color w:val="000000" w:themeColor="text1"/>
-        </w:rPr>
-        <w:t xml:space="preserve"> A játékot az escape gombbal a billentyűzetén megállíthatja és folytathatja. A játéknak 2 célja van, a pontok gyűjtése és a túlélés. A pontokat akkor szerezhet, ha lelő egy ellenséget és összegyűjti az általuk dobott gyümölcsöt. Ha egy pályán minden ellenséget megölt, akkor egy új pályára fog érkezni, attól függetlenül, hogy összegyűjtötte-e a gyümölcsöket.</w:t>
-      </w:r>
-      <w:r>
-        <w:rPr>
-          <w:color w:val="000000" w:themeColor="text1"/>
-        </w:rPr>
-        <w:t xml:space="preserve"> Életerőt akkor veszít, ha egy ellenség hozzáér a karakteréhez. Ha minden életerője elveszik a játéknak vége és kiléphet a játékból („Exit”) vagy visszatérhet a fő menübe („Main Menu”). A „Multiplayer” gombra kattintva minden ugyan úgy működik, ahogy a „Singleplayer” alatt, azzal a kivétellel, hogy két karakter irányítása lehetséges. A játéknak itt akkor van vége, ha minden játékos életereje eléri a 0-t. Az „Options” gombra kattintva állíthatja a zene és az effektek hangerejét, illetve törölheti a ranglista tartalmát. A „Help” gombra kattintva találja a ponttáblát, illetve a karakterek irányítását. A kis kupa ikonra kattintva megtalálja a ranglistát. </w:t>
-      </w:r>
-      <w:r>
-        <w:rPr>
-          <w:color w:val="000000" w:themeColor="text1"/>
-        </w:rPr>
-        <w:t xml:space="preserve">A </w:t>
-      </w:r>
-      <w:r>
-        <w:rPr>
-          <w:color w:val="000000" w:themeColor="text1"/>
-        </w:rPr>
-        <w:t xml:space="preserve">feliratokra kattintva </w:t>
-      </w:r>
-      <w:r>
-        <w:rPr>
-          <w:color w:val="000000" w:themeColor="text1"/>
-        </w:rPr>
-        <w:t>rendezheti az adatokat legtöbb pálya vagy legmagasabb pont szerint. Az „Exit” gombra kattintva léphet ki a programból.</w:t>
-      </w:r>
-    </w:p>
+        <w:t>A program indítása az PewPew Paradise.exe fájllal történik. Ekkor a program betölti a játék ablakját. Az ablak méretezése kedv szerint történhet, de ha kikattintunk az ablakból akkor a karakterek irányítása megszűnhet. A fő menüben gombokat látunk, amin keresztül érhetjük el a játék egyes funkcióit. A „Singleplayer” gombra kattintva indíthatunk játékot, ha egyedül szeretnénk játszani. A gombra kattintás után megadhatja a nevét és kiválaszthatja karakterét, majd a „Play” gomb megnyomásával megkezdheti a játékot. A pálya felett láthatja a nevét a pontjait és hogy mennyi életerője van. A játékot az escape gombbal a billentyűzetén megállíthatja és folytathatja. A játéknak 2 célja van, a pontok gyűjtése és a túlélés. A pontokat akkor szerezhet, ha lelő egy ellenséget és összegyűjti az általuk dobott gyümölcsöt. Ha egy pályán minden ellenséget megölt, akkor egy új pályára fog érkezni, attól függetlenül, hogy összegyűjtötte-e a gyümölcsöket. Életerőt akkor veszít, ha egy ellenség hozzáér a karakteréhez. Ha minden életerője elveszik a játéknak vége és kiléphet a játékból („Exit”) vagy visszatérhet a fő menübe („Main Menu”). A „Multiplayer” gombra kattintva minden ugyan úgy működik, ahogy a „Singleplayer” alatt, azzal a kivétellel, hogy két karakter irányítása lehetséges. A játéknak itt akkor van vége, ha minden játékos életereje eléri a 0-t. Az „Options” gombra kattintva állíthatja a zene és az effektek hangerejét, illetve törölheti a ranglista tartalmát. A „Help” gombra kattintva találja a ponttáblát, illetve a karakterek irányítását. A kis kupa ikonra kattintva megtalálja a ranglistát. A feliratokra kattintva rendezheti az adatokat legtöbb pálya vagy legmagasabb pont szerint. Az „Exit” gombra kattintva léphet ki a programból.</w:t>
+      </w:r>
+    </w:p>
+    <w:p/>
+    <w:p/>
     <w:sectPr>
       <w:footerReference w:type="default" r:id="rId7"/>
       <w:pgSz w:w="11906" w:h="16838"/>
@@ -2638,6 +2619,7 @@
   <w:style w:type="paragraph" w:default="1" w:styleId="Norml">
     <w:name w:val="Normal"/>
     <w:qFormat/>
+    <w:rsid w:val="00D97878"/>
   </w:style>
   <w:style w:type="paragraph" w:styleId="Cmsor1">
     <w:name w:val="heading 1"/>

</xml_diff>